<commit_message>
nambah dokumen sedikit-sedikit lama-lama menjadi bukit
</commit_message>
<xml_diff>
--- a/Dokumen RUP/irci_ucrs1.docx
+++ b/Dokumen RUP/irci_ucrs1.docx
@@ -1,10 +1,10 @@
 
 <file path=word/document.xml><?xml version="1.0" encoding="utf-8"?>
-<w:document xmlns:wpc="http://schemas.microsoft.com/office/word/2010/wordprocessingCanvas" xmlns:cx="http://schemas.microsoft.com/office/drawing/2014/chartex" xmlns:cx1="http://schemas.microsoft.com/office/drawing/2015/9/8/chartex" xmlns:mc="http://schemas.openxmlformats.org/markup-compatibility/2006" xmlns:o="urn:schemas-microsoft-com:office:office" xmlns:r="http://schemas.openxmlformats.org/officeDocument/2006/relationships" xmlns:m="http://schemas.openxmlformats.org/officeDocument/2006/math" xmlns:v="urn:schemas-microsoft-com:vml" xmlns:wp14="http://schemas.microsoft.com/office/word/2010/wordprocessingDrawing" xmlns:wp="http://schemas.openxmlformats.org/drawingml/2006/wordprocessingDrawing" xmlns:w10="urn:schemas-microsoft-com:office:word" xmlns:w="http://schemas.openxmlformats.org/wordprocessingml/2006/main" xmlns:w14="http://schemas.microsoft.com/office/word/2010/wordml" xmlns:w15="http://schemas.microsoft.com/office/word/2012/wordml" xmlns:w16se="http://schemas.microsoft.com/office/word/2015/wordml/symex" xmlns:wpg="http://schemas.microsoft.com/office/word/2010/wordprocessingGroup" xmlns:wpi="http://schemas.microsoft.com/office/word/2010/wordprocessingInk" xmlns:wne="http://schemas.microsoft.com/office/word/2006/wordml" xmlns:wps="http://schemas.microsoft.com/office/word/2010/wordprocessingShape" mc:Ignorable="w14 w15 w16se wp14">
+<w:document xmlns:wpc="http://schemas.microsoft.com/office/word/2010/wordprocessingCanvas" xmlns:cx="http://schemas.microsoft.com/office/drawing/2014/chartex" xmlns:cx1="http://schemas.microsoft.com/office/drawing/2015/9/8/chartex" xmlns:cx2="http://schemas.microsoft.com/office/drawing/2015/10/21/chartex" xmlns:cx3="http://schemas.microsoft.com/office/drawing/2016/5/9/chartex" xmlns:cx4="http://schemas.microsoft.com/office/drawing/2016/5/10/chartex" xmlns:cx5="http://schemas.microsoft.com/office/drawing/2016/5/11/chartex" xmlns:mc="http://schemas.openxmlformats.org/markup-compatibility/2006" xmlns:o="urn:schemas-microsoft-com:office:office" xmlns:r="http://schemas.openxmlformats.org/officeDocument/2006/relationships" xmlns:m="http://schemas.openxmlformats.org/officeDocument/2006/math" xmlns:v="urn:schemas-microsoft-com:vml" xmlns:wp14="http://schemas.microsoft.com/office/word/2010/wordprocessingDrawing" xmlns:wp="http://schemas.openxmlformats.org/drawingml/2006/wordprocessingDrawing" xmlns:w10="urn:schemas-microsoft-com:office:word" xmlns:w="http://schemas.openxmlformats.org/wordprocessingml/2006/main" xmlns:w14="http://schemas.microsoft.com/office/word/2010/wordml" xmlns:w15="http://schemas.microsoft.com/office/word/2012/wordml" xmlns:w16se="http://schemas.microsoft.com/office/word/2015/wordml/symex" xmlns:wpg="http://schemas.microsoft.com/office/word/2010/wordprocessingGroup" xmlns:wpi="http://schemas.microsoft.com/office/word/2010/wordprocessingInk" xmlns:wne="http://schemas.microsoft.com/office/word/2006/wordml" xmlns:wps="http://schemas.microsoft.com/office/word/2010/wordprocessingShape" mc:Ignorable="w14 w15 w16se wp14">
   <w:body>
     <w:p>
       <w:pPr>
-        <w:pStyle w:val="Title"/>
+        <w:pStyle w:val="Judul"/>
         <w:jc w:val="right"/>
       </w:pPr>
       <w:r>
@@ -13,21 +13,31 @@
     </w:p>
     <w:p>
       <w:pPr>
-        <w:pStyle w:val="Title"/>
+        <w:pStyle w:val="Judul"/>
         <w:jc w:val="right"/>
       </w:pPr>
-      <w:fldSimple w:instr=" TITLE  \* MERGEFORMAT ">
-        <w:r>
-          <w:t>Use-C</w:t>
-        </w:r>
-        <w:r>
-          <w:t xml:space="preserve">ase-Realization Specification: </w:t>
-        </w:r>
-      </w:fldSimple>
-    </w:p>
-    <w:p>
-      <w:pPr>
-        <w:pStyle w:val="Title"/>
+      <w:r>
+        <w:fldChar w:fldCharType="begin"/>
+      </w:r>
+      <w:r>
+        <w:instrText xml:space="preserve"> TITLE  \* MERGEFORMAT </w:instrText>
+      </w:r>
+      <w:r>
+        <w:fldChar w:fldCharType="separate"/>
+      </w:r>
+      <w:r>
+        <w:t>Use-C</w:t>
+      </w:r>
+      <w:r>
+        <w:t xml:space="preserve">ase-Realization Specification: </w:t>
+      </w:r>
+      <w:r>
+        <w:fldChar w:fldCharType="end"/>
+      </w:r>
+    </w:p>
+    <w:p>
+      <w:pPr>
+        <w:pStyle w:val="Judul"/>
         <w:jc w:val="right"/>
       </w:pPr>
       <w:proofErr w:type="spellStart"/>
@@ -49,13 +59,13 @@
     </w:p>
     <w:p>
       <w:pPr>
-        <w:pStyle w:val="Title"/>
+        <w:pStyle w:val="Judul"/>
         <w:jc w:val="right"/>
       </w:pPr>
     </w:p>
     <w:p>
       <w:pPr>
-        <w:pStyle w:val="Title"/>
+        <w:pStyle w:val="Judul"/>
         <w:jc w:val="right"/>
         <w:rPr>
           <w:sz w:val="28"/>
@@ -70,7 +80,7 @@
     </w:p>
     <w:p>
       <w:pPr>
-        <w:pStyle w:val="Title"/>
+        <w:pStyle w:val="Judul"/>
         <w:rPr>
           <w:sz w:val="28"/>
         </w:rPr>
@@ -121,16 +131,11 @@
     </w:p>
     <w:p>
       <w:pPr>
-        <w:pStyle w:val="Title"/>
+        <w:pStyle w:val="Judul"/>
       </w:pPr>
       <w:r>
         <w:lastRenderedPageBreak/>
-        <w:t>Revision H</w:t>
-      </w:r>
-      <w:bookmarkStart w:id="0" w:name="_GoBack"/>
-      <w:bookmarkEnd w:id="0"/>
-      <w:r>
-        <w:t>istory</w:t>
+        <w:t>Revision History</w:t>
       </w:r>
     </w:p>
     <w:tbl>
@@ -443,7 +448,7 @@
     <w:p/>
     <w:p>
       <w:pPr>
-        <w:pStyle w:val="Title"/>
+        <w:pStyle w:val="Judul"/>
       </w:pPr>
       <w:r>
         <w:br w:type="page"/>
@@ -1062,7 +1067,7 @@
     </w:p>
     <w:p>
       <w:pPr>
-        <w:pStyle w:val="Title"/>
+        <w:pStyle w:val="Judul"/>
       </w:pPr>
       <w:r>
         <w:fldChar w:fldCharType="end"/>
@@ -1070,23 +1075,48 @@
       <w:r>
         <w:br w:type="page"/>
       </w:r>
-      <w:fldSimple w:instr=" TITLE  \* MERGEFORMAT ">
-        <w:r>
-          <w:t>Use-Case-Realization Specification: &lt;Use-Case Name&gt;</w:t>
-        </w:r>
-      </w:fldSimple>
-    </w:p>
-    <w:p>
-      <w:pPr>
-        <w:pStyle w:val="Heading1"/>
-      </w:pPr>
-      <w:bookmarkStart w:id="1" w:name="_Toc456598586"/>
-      <w:bookmarkStart w:id="2" w:name="_Toc492766282"/>
+      <w:r>
+        <w:lastRenderedPageBreak/>
+        <w:fldChar w:fldCharType="begin"/>
+      </w:r>
+      <w:r>
+        <w:instrText xml:space="preserve"> TITLE  \* MERGEFORMAT </w:instrText>
+      </w:r>
+      <w:r>
+        <w:fldChar w:fldCharType="separate"/>
+      </w:r>
+      <w:r>
+        <w:t xml:space="preserve">Use-Case-Realization Specification: </w:t>
+      </w:r>
+      <w:r>
+        <w:rPr>
+          <w:lang w:val="id-ID"/>
+        </w:rPr>
+        <w:t xml:space="preserve">Melihat Profil </w:t>
+      </w:r>
+      <w:proofErr w:type="spellStart"/>
+      <w:r>
+        <w:rPr>
+          <w:lang w:val="id-ID"/>
+        </w:rPr>
+        <w:t>Scholar</w:t>
+      </w:r>
+      <w:proofErr w:type="spellEnd"/>
+      <w:r>
+        <w:fldChar w:fldCharType="end"/>
+      </w:r>
+    </w:p>
+    <w:p>
+      <w:pPr>
+        <w:pStyle w:val="Judul1"/>
+      </w:pPr>
+      <w:bookmarkStart w:id="0" w:name="_Toc456598586"/>
+      <w:bookmarkStart w:id="1" w:name="_Toc492766282"/>
       <w:r>
         <w:t>Introduction</w:t>
       </w:r>
+      <w:bookmarkEnd w:id="0"/>
       <w:bookmarkEnd w:id="1"/>
-      <w:bookmarkEnd w:id="2"/>
     </w:p>
     <w:p>
       <w:pPr>
@@ -1118,22 +1148,67 @@
     </w:p>
     <w:p>
       <w:pPr>
-        <w:pStyle w:val="Heading2"/>
-      </w:pPr>
-      <w:bookmarkStart w:id="3" w:name="_Toc456598587"/>
-      <w:bookmarkStart w:id="4" w:name="_Toc492766283"/>
-      <w:r>
+        <w:pStyle w:val="Judul2"/>
+        <w:rPr>
+          <w:rFonts w:cs="Arial"/>
+        </w:rPr>
+      </w:pPr>
+      <w:bookmarkStart w:id="2" w:name="_Toc456598587"/>
+      <w:bookmarkStart w:id="3" w:name="_Toc492766283"/>
+      <w:r>
+        <w:rPr>
+          <w:rFonts w:cs="Arial"/>
+        </w:rPr>
         <w:t>Purpose</w:t>
       </w:r>
+      <w:bookmarkEnd w:id="2"/>
       <w:bookmarkEnd w:id="3"/>
+    </w:p>
+    <w:p>
+      <w:pPr>
+        <w:pStyle w:val="InfoBlue"/>
+        <w:rPr>
+          <w:rFonts w:ascii="Arial" w:hAnsi="Arial" w:cs="Arial"/>
+          <w:color w:val="auto"/>
+        </w:rPr>
+      </w:pPr>
+      <w:r>
+        <w:rPr>
+          <w:rFonts w:ascii="Arial" w:hAnsi="Arial" w:cs="Arial"/>
+          <w:color w:val="auto"/>
+        </w:rPr>
+        <w:t xml:space="preserve">Melihat Profil </w:t>
+      </w:r>
+      <w:proofErr w:type="spellStart"/>
+      <w:r>
+        <w:rPr>
+          <w:rFonts w:ascii="Arial" w:hAnsi="Arial" w:cs="Arial"/>
+          <w:color w:val="auto"/>
+        </w:rPr>
+        <w:t>Scholar</w:t>
+      </w:r>
+      <w:proofErr w:type="spellEnd"/>
+    </w:p>
+    <w:p>
+      <w:pPr>
+        <w:pStyle w:val="Judul2"/>
+      </w:pPr>
+      <w:bookmarkStart w:id="4" w:name="_Toc456598588"/>
+      <w:bookmarkStart w:id="5" w:name="_Toc492766284"/>
+      <w:r>
+        <w:t>Scope</w:t>
+      </w:r>
+      <w:bookmarkStart w:id="6" w:name="_GoBack"/>
       <w:bookmarkEnd w:id="4"/>
+      <w:bookmarkEnd w:id="5"/>
+      <w:bookmarkEnd w:id="6"/>
     </w:p>
     <w:p>
       <w:pPr>
         <w:pStyle w:val="InfoBlue"/>
       </w:pPr>
       <w:r>
-        <w:t xml:space="preserve">[Specify the purpose of this </w:t>
+        <w:t xml:space="preserve">[A brief description of the scope of this </w:t>
       </w:r>
       <w:r>
         <w:rPr>
@@ -1143,27 +1218,27 @@
         <w:t>Use-Case Realization Specification</w:t>
       </w:r>
       <w:r>
-        <w:t>]</w:t>
-      </w:r>
-    </w:p>
-    <w:p>
-      <w:pPr>
-        <w:pStyle w:val="Heading2"/>
-      </w:pPr>
-      <w:bookmarkStart w:id="5" w:name="_Toc456598588"/>
-      <w:bookmarkStart w:id="6" w:name="_Toc492766284"/>
-      <w:r>
-        <w:t>Scope</w:t>
-      </w:r>
-      <w:bookmarkEnd w:id="5"/>
-      <w:bookmarkEnd w:id="6"/>
+        <w:t>; what Use Case model(s) it is associated with, and anything else that is affected or influenced by this document.]</w:t>
+      </w:r>
+    </w:p>
+    <w:p>
+      <w:pPr>
+        <w:pStyle w:val="Judul2"/>
+      </w:pPr>
+      <w:bookmarkStart w:id="7" w:name="_Toc456598589"/>
+      <w:bookmarkStart w:id="8" w:name="_Toc492766285"/>
+      <w:r>
+        <w:t>Definitions, Acronyms, and Abbreviations</w:t>
+      </w:r>
+      <w:bookmarkEnd w:id="7"/>
+      <w:bookmarkEnd w:id="8"/>
     </w:p>
     <w:p>
       <w:pPr>
         <w:pStyle w:val="InfoBlue"/>
       </w:pPr>
       <w:r>
-        <w:t xml:space="preserve">[A brief description of the scope of this </w:t>
+        <w:t xml:space="preserve">[This subsection provides the definitions of all terms, acronyms, and abbreviations required to properly interpret the </w:t>
       </w:r>
       <w:r>
         <w:rPr>
@@ -1173,27 +1248,27 @@
         <w:t>Use-Case Realization Specification</w:t>
       </w:r>
       <w:r>
-        <w:t>; what Use Case model(s) it is associated with, and anything else that is affected or influenced by this document.]</w:t>
-      </w:r>
-    </w:p>
-    <w:p>
-      <w:pPr>
-        <w:pStyle w:val="Heading2"/>
-      </w:pPr>
-      <w:bookmarkStart w:id="7" w:name="_Toc456598589"/>
-      <w:bookmarkStart w:id="8" w:name="_Toc492766285"/>
-      <w:r>
-        <w:t>Definitions, Acronyms, and Abbreviations</w:t>
-      </w:r>
-      <w:bookmarkEnd w:id="7"/>
-      <w:bookmarkEnd w:id="8"/>
+        <w:t>.  This information may be provided by reference to the project’s Glossary.]</w:t>
+      </w:r>
+    </w:p>
+    <w:p>
+      <w:pPr>
+        <w:pStyle w:val="Judul2"/>
+      </w:pPr>
+      <w:bookmarkStart w:id="9" w:name="_Toc456598590"/>
+      <w:bookmarkStart w:id="10" w:name="_Toc492766286"/>
+      <w:r>
+        <w:t>References</w:t>
+      </w:r>
+      <w:bookmarkEnd w:id="9"/>
+      <w:bookmarkEnd w:id="10"/>
     </w:p>
     <w:p>
       <w:pPr>
         <w:pStyle w:val="InfoBlue"/>
       </w:pPr>
       <w:r>
-        <w:t xml:space="preserve">[This subsection provides the definitions of all terms, acronyms, and abbreviations required to properly interpret the </w:t>
+        <w:t xml:space="preserve">[This subsection provides a complete list of all documents referenced elsewhere in the </w:t>
       </w:r>
       <w:r>
         <w:rPr>
@@ -1203,27 +1278,27 @@
         <w:t>Use-Case Realization Specification</w:t>
       </w:r>
       <w:r>
-        <w:t>.  This information may be provided by reference to the project’s Glossary.]</w:t>
-      </w:r>
-    </w:p>
-    <w:p>
-      <w:pPr>
-        <w:pStyle w:val="Heading2"/>
-      </w:pPr>
-      <w:bookmarkStart w:id="9" w:name="_Toc456598590"/>
-      <w:bookmarkStart w:id="10" w:name="_Toc492766286"/>
-      <w:r>
-        <w:t>References</w:t>
-      </w:r>
-      <w:bookmarkEnd w:id="9"/>
-      <w:bookmarkEnd w:id="10"/>
+        <w:t>. Identify each document by title, report number (if applicable), date, and publishing organization. Specify the sources from which the references can be obtained. This information may be provided by reference to an appendix or to another document.]</w:t>
+      </w:r>
+    </w:p>
+    <w:p>
+      <w:pPr>
+        <w:pStyle w:val="Judul2"/>
+      </w:pPr>
+      <w:bookmarkStart w:id="11" w:name="_Toc456598591"/>
+      <w:bookmarkStart w:id="12" w:name="_Toc492766287"/>
+      <w:r>
+        <w:t>Overview</w:t>
+      </w:r>
+      <w:bookmarkEnd w:id="11"/>
+      <w:bookmarkEnd w:id="12"/>
     </w:p>
     <w:p>
       <w:pPr>
         <w:pStyle w:val="InfoBlue"/>
       </w:pPr>
       <w:r>
-        <w:t xml:space="preserve">[This subsection provides a complete list of all documents referenced elsewhere in the </w:t>
+        <w:t xml:space="preserve">[This subsection describes what the rest of the </w:t>
       </w:r>
       <w:r>
         <w:rPr>
@@ -1233,63 +1308,33 @@
         <w:t>Use-Case Realization Specification</w:t>
       </w:r>
       <w:r>
-        <w:t>. Identify each document by title, report number (if applicable), date, and publishing organization. Specify the sources from which the references can be obtained. This information may be provided by reference to an appendix or to another document.]</w:t>
-      </w:r>
-    </w:p>
-    <w:p>
-      <w:pPr>
-        <w:pStyle w:val="Heading2"/>
-      </w:pPr>
-      <w:bookmarkStart w:id="11" w:name="_Toc456598591"/>
-      <w:bookmarkStart w:id="12" w:name="_Toc492766287"/>
-      <w:r>
-        <w:t>Overview</w:t>
-      </w:r>
-      <w:bookmarkEnd w:id="11"/>
-      <w:bookmarkEnd w:id="12"/>
+        <w:t xml:space="preserve"> contains and explains how the document is organized.]</w:t>
+      </w:r>
+    </w:p>
+    <w:p>
+      <w:pPr>
+        <w:pStyle w:val="Judul1"/>
+      </w:pPr>
+      <w:bookmarkStart w:id="13" w:name="_Toc492766288"/>
+      <w:r>
+        <w:t>Flow of Events—Design</w:t>
+      </w:r>
+      <w:bookmarkEnd w:id="13"/>
+      <w:r>
+        <w:t xml:space="preserve"> </w:t>
+      </w:r>
     </w:p>
     <w:p>
       <w:pPr>
         <w:pStyle w:val="InfoBlue"/>
       </w:pPr>
       <w:r>
-        <w:t xml:space="preserve">[This subsection describes what the rest of the </w:t>
-      </w:r>
-      <w:r>
-        <w:rPr>
-          <w:b/>
-          <w:bCs/>
-        </w:rPr>
-        <w:t>Use-Case Realization Specification</w:t>
-      </w:r>
-      <w:r>
-        <w:t xml:space="preserve"> contains and explains how the document is organized.]</w:t>
-      </w:r>
-    </w:p>
-    <w:p>
-      <w:pPr>
-        <w:pStyle w:val="Heading1"/>
-      </w:pPr>
-      <w:bookmarkStart w:id="13" w:name="_Toc492766288"/>
-      <w:r>
-        <w:t>Flow of Events—Design</w:t>
-      </w:r>
-      <w:bookmarkEnd w:id="13"/>
-      <w:r>
-        <w:t xml:space="preserve"> </w:t>
-      </w:r>
-    </w:p>
-    <w:p>
-      <w:pPr>
-        <w:pStyle w:val="InfoBlue"/>
-      </w:pPr>
-      <w:r>
         <w:t>[A textual description of how the use case is realized in terms of collaborating objects. Its main purpose is to summarize the diagrams connected to the use case and to explain how they are related.]</w:t>
       </w:r>
     </w:p>
     <w:p>
       <w:pPr>
-        <w:pStyle w:val="Heading1"/>
+        <w:pStyle w:val="Judul1"/>
       </w:pPr>
       <w:bookmarkStart w:id="14" w:name="_Toc492766289"/>
       <w:r>
@@ -1321,7 +1366,7 @@
 </file>
 
 <file path=word/endnotes.xml><?xml version="1.0" encoding="utf-8"?>
-<w:endnotes xmlns:wpc="http://schemas.microsoft.com/office/word/2010/wordprocessingCanvas" xmlns:cx="http://schemas.microsoft.com/office/drawing/2014/chartex" xmlns:cx1="http://schemas.microsoft.com/office/drawing/2015/9/8/chartex" xmlns:mc="http://schemas.openxmlformats.org/markup-compatibility/2006" xmlns:o="urn:schemas-microsoft-com:office:office" xmlns:r="http://schemas.openxmlformats.org/officeDocument/2006/relationships" xmlns:m="http://schemas.openxmlformats.org/officeDocument/2006/math" xmlns:v="urn:schemas-microsoft-com:vml" xmlns:wp14="http://schemas.microsoft.com/office/word/2010/wordprocessingDrawing" xmlns:wp="http://schemas.openxmlformats.org/drawingml/2006/wordprocessingDrawing" xmlns:w10="urn:schemas-microsoft-com:office:word" xmlns:w="http://schemas.openxmlformats.org/wordprocessingml/2006/main" xmlns:w14="http://schemas.microsoft.com/office/word/2010/wordml" xmlns:w15="http://schemas.microsoft.com/office/word/2012/wordml" xmlns:w16se="http://schemas.microsoft.com/office/word/2015/wordml/symex" xmlns:wpg="http://schemas.microsoft.com/office/word/2010/wordprocessingGroup" xmlns:wpi="http://schemas.microsoft.com/office/word/2010/wordprocessingInk" xmlns:wne="http://schemas.microsoft.com/office/word/2006/wordml" xmlns:wps="http://schemas.microsoft.com/office/word/2010/wordprocessingShape" mc:Ignorable="w14 w15 w16se wp14">
+<w:endnotes xmlns:wpc="http://schemas.microsoft.com/office/word/2010/wordprocessingCanvas" xmlns:cx="http://schemas.microsoft.com/office/drawing/2014/chartex" xmlns:cx1="http://schemas.microsoft.com/office/drawing/2015/9/8/chartex" xmlns:cx2="http://schemas.microsoft.com/office/drawing/2015/10/21/chartex" xmlns:cx3="http://schemas.microsoft.com/office/drawing/2016/5/9/chartex" xmlns:cx4="http://schemas.microsoft.com/office/drawing/2016/5/10/chartex" xmlns:cx5="http://schemas.microsoft.com/office/drawing/2016/5/11/chartex" xmlns:mc="http://schemas.openxmlformats.org/markup-compatibility/2006" xmlns:o="urn:schemas-microsoft-com:office:office" xmlns:r="http://schemas.openxmlformats.org/officeDocument/2006/relationships" xmlns:m="http://schemas.openxmlformats.org/officeDocument/2006/math" xmlns:v="urn:schemas-microsoft-com:vml" xmlns:wp14="http://schemas.microsoft.com/office/word/2010/wordprocessingDrawing" xmlns:wp="http://schemas.openxmlformats.org/drawingml/2006/wordprocessingDrawing" xmlns:w10="urn:schemas-microsoft-com:office:word" xmlns:w="http://schemas.openxmlformats.org/wordprocessingml/2006/main" xmlns:w14="http://schemas.microsoft.com/office/word/2010/wordml" xmlns:w15="http://schemas.microsoft.com/office/word/2012/wordml" xmlns:w16se="http://schemas.microsoft.com/office/word/2015/wordml/symex" xmlns:wpg="http://schemas.microsoft.com/office/word/2010/wordprocessingGroup" xmlns:wpi="http://schemas.microsoft.com/office/word/2010/wordprocessingInk" xmlns:wne="http://schemas.microsoft.com/office/word/2006/wordml" xmlns:wps="http://schemas.microsoft.com/office/word/2010/wordprocessingShape" mc:Ignorable="w14 w15 w16se wp14">
   <w:endnote w:type="separator" w:id="-1">
     <w:p>
       <w:pPr>
@@ -1346,30 +1391,30 @@
 </file>
 
 <file path=word/footer1.xml><?xml version="1.0" encoding="utf-8"?>
-<w:ftr xmlns:wpc="http://schemas.microsoft.com/office/word/2010/wordprocessingCanvas" xmlns:cx="http://schemas.microsoft.com/office/drawing/2014/chartex" xmlns:cx1="http://schemas.microsoft.com/office/drawing/2015/9/8/chartex" xmlns:mc="http://schemas.openxmlformats.org/markup-compatibility/2006" xmlns:o="urn:schemas-microsoft-com:office:office" xmlns:r="http://schemas.openxmlformats.org/officeDocument/2006/relationships" xmlns:m="http://schemas.openxmlformats.org/officeDocument/2006/math" xmlns:v="urn:schemas-microsoft-com:vml" xmlns:wp14="http://schemas.microsoft.com/office/word/2010/wordprocessingDrawing" xmlns:wp="http://schemas.openxmlformats.org/drawingml/2006/wordprocessingDrawing" xmlns:w10="urn:schemas-microsoft-com:office:word" xmlns:w="http://schemas.openxmlformats.org/wordprocessingml/2006/main" xmlns:w14="http://schemas.microsoft.com/office/word/2010/wordml" xmlns:w15="http://schemas.microsoft.com/office/word/2012/wordml" xmlns:w16se="http://schemas.microsoft.com/office/word/2015/wordml/symex" xmlns:wpg="http://schemas.microsoft.com/office/word/2010/wordprocessingGroup" xmlns:wpi="http://schemas.microsoft.com/office/word/2010/wordprocessingInk" xmlns:wne="http://schemas.microsoft.com/office/word/2006/wordml" xmlns:wps="http://schemas.microsoft.com/office/word/2010/wordprocessingShape" mc:Ignorable="w14 w15 w16se wp14">
+<w:ftr xmlns:wpc="http://schemas.microsoft.com/office/word/2010/wordprocessingCanvas" xmlns:cx="http://schemas.microsoft.com/office/drawing/2014/chartex" xmlns:cx1="http://schemas.microsoft.com/office/drawing/2015/9/8/chartex" xmlns:cx2="http://schemas.microsoft.com/office/drawing/2015/10/21/chartex" xmlns:cx3="http://schemas.microsoft.com/office/drawing/2016/5/9/chartex" xmlns:cx4="http://schemas.microsoft.com/office/drawing/2016/5/10/chartex" xmlns:cx5="http://schemas.microsoft.com/office/drawing/2016/5/11/chartex" xmlns:mc="http://schemas.openxmlformats.org/markup-compatibility/2006" xmlns:o="urn:schemas-microsoft-com:office:office" xmlns:r="http://schemas.openxmlformats.org/officeDocument/2006/relationships" xmlns:m="http://schemas.openxmlformats.org/officeDocument/2006/math" xmlns:v="urn:schemas-microsoft-com:vml" xmlns:wp14="http://schemas.microsoft.com/office/word/2010/wordprocessingDrawing" xmlns:wp="http://schemas.openxmlformats.org/drawingml/2006/wordprocessingDrawing" xmlns:w10="urn:schemas-microsoft-com:office:word" xmlns:w="http://schemas.openxmlformats.org/wordprocessingml/2006/main" xmlns:w14="http://schemas.microsoft.com/office/word/2010/wordml" xmlns:w15="http://schemas.microsoft.com/office/word/2012/wordml" xmlns:w16se="http://schemas.microsoft.com/office/word/2015/wordml/symex" xmlns:wpg="http://schemas.microsoft.com/office/word/2010/wordprocessingGroup" xmlns:wpi="http://schemas.microsoft.com/office/word/2010/wordprocessingInk" xmlns:wne="http://schemas.microsoft.com/office/word/2006/wordml" xmlns:wps="http://schemas.microsoft.com/office/word/2010/wordprocessingShape" mc:Ignorable="w14 w15 w16se wp14">
   <w:p>
     <w:pPr>
       <w:pStyle w:val="Footer"/>
       <w:framePr w:wrap="around" w:vAnchor="text" w:hAnchor="margin" w:xAlign="right" w:y="1"/>
       <w:rPr>
-        <w:rStyle w:val="PageNumber"/>
+        <w:rStyle w:val="NomorHalaman"/>
       </w:rPr>
     </w:pPr>
     <w:r>
       <w:rPr>
-        <w:rStyle w:val="PageNumber"/>
+        <w:rStyle w:val="NomorHalaman"/>
       </w:rPr>
       <w:fldChar w:fldCharType="begin"/>
     </w:r>
     <w:r>
       <w:rPr>
-        <w:rStyle w:val="PageNumber"/>
+        <w:rStyle w:val="NomorHalaman"/>
       </w:rPr>
       <w:instrText xml:space="preserve">PAGE  </w:instrText>
     </w:r>
     <w:r>
       <w:rPr>
-        <w:rStyle w:val="PageNumber"/>
+        <w:rStyle w:val="NomorHalaman"/>
       </w:rPr>
       <w:fldChar w:fldCharType="end"/>
     </w:r>
@@ -1384,7 +1429,7 @@
 </file>
 
 <file path=word/footer2.xml><?xml version="1.0" encoding="utf-8"?>
-<w:ftr xmlns:wpc="http://schemas.microsoft.com/office/word/2010/wordprocessingCanvas" xmlns:cx="http://schemas.microsoft.com/office/drawing/2014/chartex" xmlns:cx1="http://schemas.microsoft.com/office/drawing/2015/9/8/chartex" xmlns:mc="http://schemas.openxmlformats.org/markup-compatibility/2006" xmlns:o="urn:schemas-microsoft-com:office:office" xmlns:r="http://schemas.openxmlformats.org/officeDocument/2006/relationships" xmlns:m="http://schemas.openxmlformats.org/officeDocument/2006/math" xmlns:v="urn:schemas-microsoft-com:vml" xmlns:wp14="http://schemas.microsoft.com/office/word/2010/wordprocessingDrawing" xmlns:wp="http://schemas.openxmlformats.org/drawingml/2006/wordprocessingDrawing" xmlns:w10="urn:schemas-microsoft-com:office:word" xmlns:w="http://schemas.openxmlformats.org/wordprocessingml/2006/main" xmlns:w14="http://schemas.microsoft.com/office/word/2010/wordml" xmlns:w15="http://schemas.microsoft.com/office/word/2012/wordml" xmlns:w16se="http://schemas.microsoft.com/office/word/2015/wordml/symex" xmlns:wpg="http://schemas.microsoft.com/office/word/2010/wordprocessingGroup" xmlns:wpi="http://schemas.microsoft.com/office/word/2010/wordprocessingInk" xmlns:wne="http://schemas.microsoft.com/office/word/2006/wordml" xmlns:wps="http://schemas.microsoft.com/office/word/2010/wordprocessingShape" mc:Ignorable="w14 w15 w16se wp14">
+<w:ftr xmlns:wpc="http://schemas.microsoft.com/office/word/2010/wordprocessingCanvas" xmlns:cx="http://schemas.microsoft.com/office/drawing/2014/chartex" xmlns:cx1="http://schemas.microsoft.com/office/drawing/2015/9/8/chartex" xmlns:cx2="http://schemas.microsoft.com/office/drawing/2015/10/21/chartex" xmlns:cx3="http://schemas.microsoft.com/office/drawing/2016/5/9/chartex" xmlns:cx4="http://schemas.microsoft.com/office/drawing/2016/5/10/chartex" xmlns:cx5="http://schemas.microsoft.com/office/drawing/2016/5/11/chartex" xmlns:mc="http://schemas.openxmlformats.org/markup-compatibility/2006" xmlns:o="urn:schemas-microsoft-com:office:office" xmlns:r="http://schemas.openxmlformats.org/officeDocument/2006/relationships" xmlns:m="http://schemas.openxmlformats.org/officeDocument/2006/math" xmlns:v="urn:schemas-microsoft-com:vml" xmlns:wp14="http://schemas.microsoft.com/office/word/2010/wordprocessingDrawing" xmlns:wp="http://schemas.openxmlformats.org/drawingml/2006/wordprocessingDrawing" xmlns:w10="urn:schemas-microsoft-com:office:word" xmlns:w="http://schemas.openxmlformats.org/wordprocessingml/2006/main" xmlns:w14="http://schemas.microsoft.com/office/word/2010/wordml" xmlns:w15="http://schemas.microsoft.com/office/word/2012/wordml" xmlns:w16se="http://schemas.microsoft.com/office/word/2015/wordml/symex" xmlns:wpg="http://schemas.microsoft.com/office/word/2010/wordprocessingGroup" xmlns:wpi="http://schemas.microsoft.com/office/word/2010/wordprocessingInk" xmlns:wne="http://schemas.microsoft.com/office/word/2006/wordml" xmlns:wps="http://schemas.microsoft.com/office/word/2010/wordprocessingShape" mc:Ignorable="w14 w15 w16se wp14">
   <w:tbl>
     <w:tblPr>
       <w:tblW w:w="0" w:type="auto"/>
@@ -1486,69 +1531,69 @@
           </w:r>
           <w:r>
             <w:rPr>
-              <w:rStyle w:val="PageNumber"/>
+              <w:rStyle w:val="NomorHalaman"/>
             </w:rPr>
             <w:fldChar w:fldCharType="begin"/>
           </w:r>
           <w:r>
             <w:rPr>
-              <w:rStyle w:val="PageNumber"/>
+              <w:rStyle w:val="NomorHalaman"/>
             </w:rPr>
             <w:instrText xml:space="preserve"> PAGE </w:instrText>
           </w:r>
           <w:r>
             <w:rPr>
-              <w:rStyle w:val="PageNumber"/>
+              <w:rStyle w:val="NomorHalaman"/>
             </w:rPr>
             <w:fldChar w:fldCharType="separate"/>
           </w:r>
           <w:r>
             <w:rPr>
-              <w:rStyle w:val="PageNumber"/>
-              <w:noProof/>
-            </w:rPr>
-            <w:t>2</w:t>
-          </w:r>
-          <w:r>
-            <w:rPr>
-              <w:rStyle w:val="PageNumber"/>
-            </w:rPr>
-            <w:fldChar w:fldCharType="end"/>
-          </w:r>
-          <w:r>
-            <w:rPr>
-              <w:rStyle w:val="PageNumber"/>
-            </w:rPr>
-            <w:t xml:space="preserve"> of </w:t>
-          </w:r>
-          <w:r>
-            <w:rPr>
-              <w:rStyle w:val="PageNumber"/>
-            </w:rPr>
-            <w:fldChar w:fldCharType="begin"/>
-          </w:r>
-          <w:r>
-            <w:rPr>
-              <w:rStyle w:val="PageNumber"/>
-            </w:rPr>
-            <w:instrText xml:space="preserve"> NUMPAGES  \* MERGEFORMAT </w:instrText>
-          </w:r>
-          <w:r>
-            <w:rPr>
-              <w:rStyle w:val="PageNumber"/>
-            </w:rPr>
-            <w:fldChar w:fldCharType="separate"/>
-          </w:r>
-          <w:r>
-            <w:rPr>
-              <w:rStyle w:val="PageNumber"/>
+              <w:rStyle w:val="NomorHalaman"/>
               <w:noProof/>
             </w:rPr>
             <w:t>4</w:t>
           </w:r>
           <w:r>
             <w:rPr>
-              <w:rStyle w:val="PageNumber"/>
+              <w:rStyle w:val="NomorHalaman"/>
+            </w:rPr>
+            <w:fldChar w:fldCharType="end"/>
+          </w:r>
+          <w:r>
+            <w:rPr>
+              <w:rStyle w:val="NomorHalaman"/>
+            </w:rPr>
+            <w:t xml:space="preserve"> of </w:t>
+          </w:r>
+          <w:r>
+            <w:rPr>
+              <w:rStyle w:val="NomorHalaman"/>
+            </w:rPr>
+            <w:fldChar w:fldCharType="begin"/>
+          </w:r>
+          <w:r>
+            <w:rPr>
+              <w:rStyle w:val="NomorHalaman"/>
+            </w:rPr>
+            <w:instrText xml:space="preserve"> NUMPAGES  \* MERGEFORMAT </w:instrText>
+          </w:r>
+          <w:r>
+            <w:rPr>
+              <w:rStyle w:val="NomorHalaman"/>
+            </w:rPr>
+            <w:fldChar w:fldCharType="separate"/>
+          </w:r>
+          <w:r>
+            <w:rPr>
+              <w:rStyle w:val="NomorHalaman"/>
+              <w:noProof/>
+            </w:rPr>
+            <w:t>4</w:t>
+          </w:r>
+          <w:r>
+            <w:rPr>
+              <w:rStyle w:val="NomorHalaman"/>
             </w:rPr>
             <w:fldChar w:fldCharType="end"/>
           </w:r>
@@ -1565,7 +1610,7 @@
 </file>
 
 <file path=word/footer3.xml><?xml version="1.0" encoding="utf-8"?>
-<w:ftr xmlns:wpc="http://schemas.microsoft.com/office/word/2010/wordprocessingCanvas" xmlns:cx="http://schemas.microsoft.com/office/drawing/2014/chartex" xmlns:cx1="http://schemas.microsoft.com/office/drawing/2015/9/8/chartex" xmlns:mc="http://schemas.openxmlformats.org/markup-compatibility/2006" xmlns:o="urn:schemas-microsoft-com:office:office" xmlns:r="http://schemas.openxmlformats.org/officeDocument/2006/relationships" xmlns:m="http://schemas.openxmlformats.org/officeDocument/2006/math" xmlns:v="urn:schemas-microsoft-com:vml" xmlns:wp14="http://schemas.microsoft.com/office/word/2010/wordprocessingDrawing" xmlns:wp="http://schemas.openxmlformats.org/drawingml/2006/wordprocessingDrawing" xmlns:w10="urn:schemas-microsoft-com:office:word" xmlns:w="http://schemas.openxmlformats.org/wordprocessingml/2006/main" xmlns:w14="http://schemas.microsoft.com/office/word/2010/wordml" xmlns:w15="http://schemas.microsoft.com/office/word/2012/wordml" xmlns:w16se="http://schemas.microsoft.com/office/word/2015/wordml/symex" xmlns:wpg="http://schemas.microsoft.com/office/word/2010/wordprocessingGroup" xmlns:wpi="http://schemas.microsoft.com/office/word/2010/wordprocessingInk" xmlns:wne="http://schemas.microsoft.com/office/word/2006/wordml" xmlns:wps="http://schemas.microsoft.com/office/word/2010/wordprocessingShape" mc:Ignorable="w14 w15 w16se wp14">
+<w:ftr xmlns:wpc="http://schemas.microsoft.com/office/word/2010/wordprocessingCanvas" xmlns:cx="http://schemas.microsoft.com/office/drawing/2014/chartex" xmlns:cx1="http://schemas.microsoft.com/office/drawing/2015/9/8/chartex" xmlns:cx2="http://schemas.microsoft.com/office/drawing/2015/10/21/chartex" xmlns:cx3="http://schemas.microsoft.com/office/drawing/2016/5/9/chartex" xmlns:cx4="http://schemas.microsoft.com/office/drawing/2016/5/10/chartex" xmlns:cx5="http://schemas.microsoft.com/office/drawing/2016/5/11/chartex" xmlns:mc="http://schemas.openxmlformats.org/markup-compatibility/2006" xmlns:o="urn:schemas-microsoft-com:office:office" xmlns:r="http://schemas.openxmlformats.org/officeDocument/2006/relationships" xmlns:m="http://schemas.openxmlformats.org/officeDocument/2006/math" xmlns:v="urn:schemas-microsoft-com:vml" xmlns:wp14="http://schemas.microsoft.com/office/word/2010/wordprocessingDrawing" xmlns:wp="http://schemas.openxmlformats.org/drawingml/2006/wordprocessingDrawing" xmlns:w10="urn:schemas-microsoft-com:office:word" xmlns:w="http://schemas.openxmlformats.org/wordprocessingml/2006/main" xmlns:w14="http://schemas.microsoft.com/office/word/2010/wordml" xmlns:w15="http://schemas.microsoft.com/office/word/2012/wordml" xmlns:w16se="http://schemas.microsoft.com/office/word/2015/wordml/symex" xmlns:wpg="http://schemas.microsoft.com/office/word/2010/wordprocessingGroup" xmlns:wpi="http://schemas.microsoft.com/office/word/2010/wordprocessingInk" xmlns:wne="http://schemas.microsoft.com/office/word/2006/wordml" xmlns:wps="http://schemas.microsoft.com/office/word/2010/wordprocessingShape" mc:Ignorable="w14 w15 w16se wp14">
   <w:p>
     <w:pPr>
       <w:pStyle w:val="Footer"/>
@@ -1575,7 +1620,7 @@
 </file>
 
 <file path=word/footnotes.xml><?xml version="1.0" encoding="utf-8"?>
-<w:footnotes xmlns:wpc="http://schemas.microsoft.com/office/word/2010/wordprocessingCanvas" xmlns:cx="http://schemas.microsoft.com/office/drawing/2014/chartex" xmlns:cx1="http://schemas.microsoft.com/office/drawing/2015/9/8/chartex" xmlns:mc="http://schemas.openxmlformats.org/markup-compatibility/2006" xmlns:o="urn:schemas-microsoft-com:office:office" xmlns:r="http://schemas.openxmlformats.org/officeDocument/2006/relationships" xmlns:m="http://schemas.openxmlformats.org/officeDocument/2006/math" xmlns:v="urn:schemas-microsoft-com:vml" xmlns:wp14="http://schemas.microsoft.com/office/word/2010/wordprocessingDrawing" xmlns:wp="http://schemas.openxmlformats.org/drawingml/2006/wordprocessingDrawing" xmlns:w10="urn:schemas-microsoft-com:office:word" xmlns:w="http://schemas.openxmlformats.org/wordprocessingml/2006/main" xmlns:w14="http://schemas.microsoft.com/office/word/2010/wordml" xmlns:w15="http://schemas.microsoft.com/office/word/2012/wordml" xmlns:w16se="http://schemas.microsoft.com/office/word/2015/wordml/symex" xmlns:wpg="http://schemas.microsoft.com/office/word/2010/wordprocessingGroup" xmlns:wpi="http://schemas.microsoft.com/office/word/2010/wordprocessingInk" xmlns:wne="http://schemas.microsoft.com/office/word/2006/wordml" xmlns:wps="http://schemas.microsoft.com/office/word/2010/wordprocessingShape" mc:Ignorable="w14 w15 w16se wp14">
+<w:footnotes xmlns:wpc="http://schemas.microsoft.com/office/word/2010/wordprocessingCanvas" xmlns:cx="http://schemas.microsoft.com/office/drawing/2014/chartex" xmlns:cx1="http://schemas.microsoft.com/office/drawing/2015/9/8/chartex" xmlns:cx2="http://schemas.microsoft.com/office/drawing/2015/10/21/chartex" xmlns:cx3="http://schemas.microsoft.com/office/drawing/2016/5/9/chartex" xmlns:cx4="http://schemas.microsoft.com/office/drawing/2016/5/10/chartex" xmlns:cx5="http://schemas.microsoft.com/office/drawing/2016/5/11/chartex" xmlns:mc="http://schemas.openxmlformats.org/markup-compatibility/2006" xmlns:o="urn:schemas-microsoft-com:office:office" xmlns:r="http://schemas.openxmlformats.org/officeDocument/2006/relationships" xmlns:m="http://schemas.openxmlformats.org/officeDocument/2006/math" xmlns:v="urn:schemas-microsoft-com:vml" xmlns:wp14="http://schemas.microsoft.com/office/word/2010/wordprocessingDrawing" xmlns:wp="http://schemas.openxmlformats.org/drawingml/2006/wordprocessingDrawing" xmlns:w10="urn:schemas-microsoft-com:office:word" xmlns:w="http://schemas.openxmlformats.org/wordprocessingml/2006/main" xmlns:w14="http://schemas.microsoft.com/office/word/2010/wordml" xmlns:w15="http://schemas.microsoft.com/office/word/2012/wordml" xmlns:w16se="http://schemas.microsoft.com/office/word/2015/wordml/symex" xmlns:wpg="http://schemas.microsoft.com/office/word/2010/wordprocessingGroup" xmlns:wpi="http://schemas.microsoft.com/office/word/2010/wordprocessingInk" xmlns:wne="http://schemas.microsoft.com/office/word/2006/wordml" xmlns:wps="http://schemas.microsoft.com/office/word/2010/wordprocessingShape" mc:Ignorable="w14 w15 w16se wp14">
   <w:footnote w:type="separator" w:id="-1">
     <w:p>
       <w:pPr>
@@ -1600,7 +1645,7 @@
 </file>
 
 <file path=word/header1.xml><?xml version="1.0" encoding="utf-8"?>
-<w:hdr xmlns:wpc="http://schemas.microsoft.com/office/word/2010/wordprocessingCanvas" xmlns:cx="http://schemas.microsoft.com/office/drawing/2014/chartex" xmlns:cx1="http://schemas.microsoft.com/office/drawing/2015/9/8/chartex" xmlns:mc="http://schemas.openxmlformats.org/markup-compatibility/2006" xmlns:o="urn:schemas-microsoft-com:office:office" xmlns:r="http://schemas.openxmlformats.org/officeDocument/2006/relationships" xmlns:m="http://schemas.openxmlformats.org/officeDocument/2006/math" xmlns:v="urn:schemas-microsoft-com:vml" xmlns:wp14="http://schemas.microsoft.com/office/word/2010/wordprocessingDrawing" xmlns:wp="http://schemas.openxmlformats.org/drawingml/2006/wordprocessingDrawing" xmlns:w10="urn:schemas-microsoft-com:office:word" xmlns:w="http://schemas.openxmlformats.org/wordprocessingml/2006/main" xmlns:w14="http://schemas.microsoft.com/office/word/2010/wordml" xmlns:w15="http://schemas.microsoft.com/office/word/2012/wordml" xmlns:w16se="http://schemas.microsoft.com/office/word/2015/wordml/symex" xmlns:wpg="http://schemas.microsoft.com/office/word/2010/wordprocessingGroup" xmlns:wpi="http://schemas.microsoft.com/office/word/2010/wordprocessingInk" xmlns:wne="http://schemas.microsoft.com/office/word/2006/wordml" xmlns:wps="http://schemas.microsoft.com/office/word/2010/wordprocessingShape" mc:Ignorable="w14 w15 w16se wp14">
+<w:hdr xmlns:wpc="http://schemas.microsoft.com/office/word/2010/wordprocessingCanvas" xmlns:cx="http://schemas.microsoft.com/office/drawing/2014/chartex" xmlns:cx1="http://schemas.microsoft.com/office/drawing/2015/9/8/chartex" xmlns:cx2="http://schemas.microsoft.com/office/drawing/2015/10/21/chartex" xmlns:cx3="http://schemas.microsoft.com/office/drawing/2016/5/9/chartex" xmlns:cx4="http://schemas.microsoft.com/office/drawing/2016/5/10/chartex" xmlns:cx5="http://schemas.microsoft.com/office/drawing/2016/5/11/chartex" xmlns:mc="http://schemas.openxmlformats.org/markup-compatibility/2006" xmlns:o="urn:schemas-microsoft-com:office:office" xmlns:r="http://schemas.openxmlformats.org/officeDocument/2006/relationships" xmlns:m="http://schemas.openxmlformats.org/officeDocument/2006/math" xmlns:v="urn:schemas-microsoft-com:vml" xmlns:wp14="http://schemas.microsoft.com/office/word/2010/wordprocessingDrawing" xmlns:wp="http://schemas.openxmlformats.org/drawingml/2006/wordprocessingDrawing" xmlns:w10="urn:schemas-microsoft-com:office:word" xmlns:w="http://schemas.openxmlformats.org/wordprocessingml/2006/main" xmlns:w14="http://schemas.microsoft.com/office/word/2010/wordml" xmlns:w15="http://schemas.microsoft.com/office/word/2012/wordml" xmlns:w16se="http://schemas.microsoft.com/office/word/2015/wordml/symex" xmlns:wpg="http://schemas.microsoft.com/office/word/2010/wordprocessingGroup" xmlns:wpi="http://schemas.microsoft.com/office/word/2010/wordprocessingInk" xmlns:wne="http://schemas.microsoft.com/office/word/2006/wordml" xmlns:wps="http://schemas.microsoft.com/office/word/2010/wordprocessingShape" mc:Ignorable="w14 w15 w16se wp14">
   <w:p>
     <w:pPr>
       <w:rPr>
@@ -1675,7 +1720,7 @@
 </file>
 
 <file path=word/header2.xml><?xml version="1.0" encoding="utf-8"?>
-<w:hdr xmlns:wpc="http://schemas.microsoft.com/office/word/2010/wordprocessingCanvas" xmlns:cx="http://schemas.microsoft.com/office/drawing/2014/chartex" xmlns:cx1="http://schemas.microsoft.com/office/drawing/2015/9/8/chartex" xmlns:mc="http://schemas.openxmlformats.org/markup-compatibility/2006" xmlns:o="urn:schemas-microsoft-com:office:office" xmlns:r="http://schemas.openxmlformats.org/officeDocument/2006/relationships" xmlns:m="http://schemas.openxmlformats.org/officeDocument/2006/math" xmlns:v="urn:schemas-microsoft-com:vml" xmlns:wp14="http://schemas.microsoft.com/office/word/2010/wordprocessingDrawing" xmlns:wp="http://schemas.openxmlformats.org/drawingml/2006/wordprocessingDrawing" xmlns:w10="urn:schemas-microsoft-com:office:word" xmlns:w="http://schemas.openxmlformats.org/wordprocessingml/2006/main" xmlns:w14="http://schemas.microsoft.com/office/word/2010/wordml" xmlns:w15="http://schemas.microsoft.com/office/word/2012/wordml" xmlns:w16se="http://schemas.microsoft.com/office/word/2015/wordml/symex" xmlns:wpg="http://schemas.microsoft.com/office/word/2010/wordprocessingGroup" xmlns:wpi="http://schemas.microsoft.com/office/word/2010/wordprocessingInk" xmlns:wne="http://schemas.microsoft.com/office/word/2006/wordml" xmlns:wps="http://schemas.microsoft.com/office/word/2010/wordprocessingShape" mc:Ignorable="w14 w15 w16se wp14">
+<w:hdr xmlns:wpc="http://schemas.microsoft.com/office/word/2010/wordprocessingCanvas" xmlns:cx="http://schemas.microsoft.com/office/drawing/2014/chartex" xmlns:cx1="http://schemas.microsoft.com/office/drawing/2015/9/8/chartex" xmlns:cx2="http://schemas.microsoft.com/office/drawing/2015/10/21/chartex" xmlns:cx3="http://schemas.microsoft.com/office/drawing/2016/5/9/chartex" xmlns:cx4="http://schemas.microsoft.com/office/drawing/2016/5/10/chartex" xmlns:cx5="http://schemas.microsoft.com/office/drawing/2016/5/11/chartex" xmlns:mc="http://schemas.openxmlformats.org/markup-compatibility/2006" xmlns:o="urn:schemas-microsoft-com:office:office" xmlns:r="http://schemas.openxmlformats.org/officeDocument/2006/relationships" xmlns:m="http://schemas.openxmlformats.org/officeDocument/2006/math" xmlns:v="urn:schemas-microsoft-com:vml" xmlns:wp14="http://schemas.microsoft.com/office/word/2010/wordprocessingDrawing" xmlns:wp="http://schemas.openxmlformats.org/drawingml/2006/wordprocessingDrawing" xmlns:w10="urn:schemas-microsoft-com:office:word" xmlns:w="http://schemas.openxmlformats.org/wordprocessingml/2006/main" xmlns:w14="http://schemas.microsoft.com/office/word/2010/wordml" xmlns:w15="http://schemas.microsoft.com/office/word/2012/wordml" xmlns:w16se="http://schemas.microsoft.com/office/word/2015/wordml/symex" xmlns:wpg="http://schemas.microsoft.com/office/word/2010/wordprocessingGroup" xmlns:wpi="http://schemas.microsoft.com/office/word/2010/wordprocessingInk" xmlns:wne="http://schemas.microsoft.com/office/word/2006/wordml" xmlns:wps="http://schemas.microsoft.com/office/word/2010/wordprocessingShape" mc:Ignorable="w14 w15 w16se wp14">
   <w:tbl>
     <w:tblPr>
       <w:tblW w:w="0" w:type="auto"/>
@@ -1808,7 +1853,7 @@
 </file>
 
 <file path=word/header3.xml><?xml version="1.0" encoding="utf-8"?>
-<w:hdr xmlns:wpc="http://schemas.microsoft.com/office/word/2010/wordprocessingCanvas" xmlns:cx="http://schemas.microsoft.com/office/drawing/2014/chartex" xmlns:cx1="http://schemas.microsoft.com/office/drawing/2015/9/8/chartex" xmlns:mc="http://schemas.openxmlformats.org/markup-compatibility/2006" xmlns:o="urn:schemas-microsoft-com:office:office" xmlns:r="http://schemas.openxmlformats.org/officeDocument/2006/relationships" xmlns:m="http://schemas.openxmlformats.org/officeDocument/2006/math" xmlns:v="urn:schemas-microsoft-com:vml" xmlns:wp14="http://schemas.microsoft.com/office/word/2010/wordprocessingDrawing" xmlns:wp="http://schemas.openxmlformats.org/drawingml/2006/wordprocessingDrawing" xmlns:w10="urn:schemas-microsoft-com:office:word" xmlns:w="http://schemas.openxmlformats.org/wordprocessingml/2006/main" xmlns:w14="http://schemas.microsoft.com/office/word/2010/wordml" xmlns:w15="http://schemas.microsoft.com/office/word/2012/wordml" xmlns:w16se="http://schemas.microsoft.com/office/word/2015/wordml/symex" xmlns:wpg="http://schemas.microsoft.com/office/word/2010/wordprocessingGroup" xmlns:wpi="http://schemas.microsoft.com/office/word/2010/wordprocessingInk" xmlns:wne="http://schemas.microsoft.com/office/word/2006/wordml" xmlns:wps="http://schemas.microsoft.com/office/word/2010/wordprocessingShape" mc:Ignorable="w14 w15 w16se wp14">
+<w:hdr xmlns:wpc="http://schemas.microsoft.com/office/word/2010/wordprocessingCanvas" xmlns:cx="http://schemas.microsoft.com/office/drawing/2014/chartex" xmlns:cx1="http://schemas.microsoft.com/office/drawing/2015/9/8/chartex" xmlns:cx2="http://schemas.microsoft.com/office/drawing/2015/10/21/chartex" xmlns:cx3="http://schemas.microsoft.com/office/drawing/2016/5/9/chartex" xmlns:cx4="http://schemas.microsoft.com/office/drawing/2016/5/10/chartex" xmlns:cx5="http://schemas.microsoft.com/office/drawing/2016/5/11/chartex" xmlns:mc="http://schemas.openxmlformats.org/markup-compatibility/2006" xmlns:o="urn:schemas-microsoft-com:office:office" xmlns:r="http://schemas.openxmlformats.org/officeDocument/2006/relationships" xmlns:m="http://schemas.openxmlformats.org/officeDocument/2006/math" xmlns:v="urn:schemas-microsoft-com:vml" xmlns:wp14="http://schemas.microsoft.com/office/word/2010/wordprocessingDrawing" xmlns:wp="http://schemas.openxmlformats.org/drawingml/2006/wordprocessingDrawing" xmlns:w10="urn:schemas-microsoft-com:office:word" xmlns:w="http://schemas.openxmlformats.org/wordprocessingml/2006/main" xmlns:w14="http://schemas.microsoft.com/office/word/2010/wordml" xmlns:w15="http://schemas.microsoft.com/office/word/2012/wordml" xmlns:w16se="http://schemas.microsoft.com/office/word/2015/wordml/symex" xmlns:wpg="http://schemas.microsoft.com/office/word/2010/wordprocessingGroup" xmlns:wpi="http://schemas.microsoft.com/office/word/2010/wordprocessingInk" xmlns:wne="http://schemas.microsoft.com/office/word/2006/wordml" xmlns:wps="http://schemas.microsoft.com/office/word/2010/wordprocessingShape" mc:Ignorable="w14 w15 w16se wp14">
   <w:p>
     <w:pPr>
       <w:pStyle w:val="Header"/>
@@ -1818,7 +1863,7 @@
 </file>
 
 <file path=word/numbering.xml><?xml version="1.0" encoding="utf-8"?>
-<w:numbering xmlns:wpc="http://schemas.microsoft.com/office/word/2010/wordprocessingCanvas" xmlns:cx="http://schemas.microsoft.com/office/drawing/2014/chartex" xmlns:cx1="http://schemas.microsoft.com/office/drawing/2015/9/8/chartex" xmlns:mc="http://schemas.openxmlformats.org/markup-compatibility/2006" xmlns:o="urn:schemas-microsoft-com:office:office" xmlns:r="http://schemas.openxmlformats.org/officeDocument/2006/relationships" xmlns:m="http://schemas.openxmlformats.org/officeDocument/2006/math" xmlns:v="urn:schemas-microsoft-com:vml" xmlns:wp14="http://schemas.microsoft.com/office/word/2010/wordprocessingDrawing" xmlns:wp="http://schemas.openxmlformats.org/drawingml/2006/wordprocessingDrawing" xmlns:w10="urn:schemas-microsoft-com:office:word" xmlns:w="http://schemas.openxmlformats.org/wordprocessingml/2006/main" xmlns:w14="http://schemas.microsoft.com/office/word/2010/wordml" xmlns:w15="http://schemas.microsoft.com/office/word/2012/wordml" xmlns:w16se="http://schemas.microsoft.com/office/word/2015/wordml/symex" xmlns:wpg="http://schemas.microsoft.com/office/word/2010/wordprocessingGroup" xmlns:wpi="http://schemas.microsoft.com/office/word/2010/wordprocessingInk" xmlns:wne="http://schemas.microsoft.com/office/word/2006/wordml" xmlns:wps="http://schemas.microsoft.com/office/word/2010/wordprocessingShape" mc:Ignorable="w14 w15 w16se wp14">
+<w:numbering xmlns:wpc="http://schemas.microsoft.com/office/word/2010/wordprocessingCanvas" xmlns:cx="http://schemas.microsoft.com/office/drawing/2014/chartex" xmlns:cx1="http://schemas.microsoft.com/office/drawing/2015/9/8/chartex" xmlns:cx2="http://schemas.microsoft.com/office/drawing/2015/10/21/chartex" xmlns:cx3="http://schemas.microsoft.com/office/drawing/2016/5/9/chartex" xmlns:cx4="http://schemas.microsoft.com/office/drawing/2016/5/10/chartex" xmlns:cx5="http://schemas.microsoft.com/office/drawing/2016/5/11/chartex" xmlns:mc="http://schemas.openxmlformats.org/markup-compatibility/2006" xmlns:o="urn:schemas-microsoft-com:office:office" xmlns:r="http://schemas.openxmlformats.org/officeDocument/2006/relationships" xmlns:m="http://schemas.openxmlformats.org/officeDocument/2006/math" xmlns:v="urn:schemas-microsoft-com:vml" xmlns:wp14="http://schemas.microsoft.com/office/word/2010/wordprocessingDrawing" xmlns:wp="http://schemas.openxmlformats.org/drawingml/2006/wordprocessingDrawing" xmlns:w10="urn:schemas-microsoft-com:office:word" xmlns:w="http://schemas.openxmlformats.org/wordprocessingml/2006/main" xmlns:w14="http://schemas.microsoft.com/office/word/2010/wordml" xmlns:w15="http://schemas.microsoft.com/office/word/2012/wordml" xmlns:w16se="http://schemas.microsoft.com/office/word/2015/wordml/symex" xmlns:wpg="http://schemas.microsoft.com/office/word/2010/wordprocessingGroup" xmlns:wpi="http://schemas.microsoft.com/office/word/2010/wordprocessingInk" xmlns:wne="http://schemas.microsoft.com/office/word/2006/wordml" xmlns:wps="http://schemas.microsoft.com/office/word/2010/wordprocessingShape" mc:Ignorable="w14 w15 w16se wp14">
   <w:abstractNum w:abstractNumId="0" w15:restartNumberingAfterBreak="0">
     <w:nsid w:val="FFFFFFFB"/>
     <w:multiLevelType w:val="multilevel"/>
@@ -1826,7 +1871,7 @@
     <w:lvl w:ilvl="0">
       <w:start w:val="1"/>
       <w:numFmt w:val="decimal"/>
-      <w:pStyle w:val="Heading1"/>
+      <w:pStyle w:val="Judul1"/>
       <w:lvlText w:val="%1."/>
       <w:legacy w:legacy="1" w:legacySpace="144" w:legacyIndent="0"/>
       <w:lvlJc w:val="left"/>
@@ -1834,7 +1879,7 @@
     <w:lvl w:ilvl="1">
       <w:start w:val="1"/>
       <w:numFmt w:val="decimal"/>
-      <w:pStyle w:val="Heading2"/>
+      <w:pStyle w:val="Judul2"/>
       <w:lvlText w:val="%1.%2"/>
       <w:legacy w:legacy="1" w:legacySpace="144" w:legacyIndent="0"/>
       <w:lvlJc w:val="left"/>
@@ -1842,7 +1887,7 @@
     <w:lvl w:ilvl="2">
       <w:start w:val="1"/>
       <w:numFmt w:val="decimal"/>
-      <w:pStyle w:val="Heading3"/>
+      <w:pStyle w:val="Judul3"/>
       <w:lvlText w:val="%1.%2.%3"/>
       <w:legacy w:legacy="1" w:legacySpace="144" w:legacyIndent="0"/>
       <w:lvlJc w:val="left"/>
@@ -1850,7 +1895,7 @@
     <w:lvl w:ilvl="3">
       <w:start w:val="1"/>
       <w:numFmt w:val="decimal"/>
-      <w:pStyle w:val="Heading4"/>
+      <w:pStyle w:val="Judul4"/>
       <w:lvlText w:val="%1.%2.%3.%4"/>
       <w:legacy w:legacy="1" w:legacySpace="144" w:legacyIndent="0"/>
       <w:lvlJc w:val="left"/>
@@ -1858,7 +1903,7 @@
     <w:lvl w:ilvl="4">
       <w:start w:val="1"/>
       <w:numFmt w:val="decimal"/>
-      <w:pStyle w:val="Heading5"/>
+      <w:pStyle w:val="Judul5"/>
       <w:lvlText w:val="%1.%2.%3.%4.%5"/>
       <w:legacy w:legacy="1" w:legacySpace="144" w:legacyIndent="0"/>
       <w:lvlJc w:val="left"/>
@@ -1866,7 +1911,7 @@
     <w:lvl w:ilvl="5">
       <w:start w:val="1"/>
       <w:numFmt w:val="decimal"/>
-      <w:pStyle w:val="Heading6"/>
+      <w:pStyle w:val="Judul6"/>
       <w:lvlText w:val="%1.%2.%3.%4.%5.%6"/>
       <w:legacy w:legacy="1" w:legacySpace="144" w:legacyIndent="0"/>
       <w:lvlJc w:val="left"/>
@@ -1874,7 +1919,7 @@
     <w:lvl w:ilvl="6">
       <w:start w:val="1"/>
       <w:numFmt w:val="decimal"/>
-      <w:pStyle w:val="Heading7"/>
+      <w:pStyle w:val="Judul7"/>
       <w:lvlText w:val="%1.%2.%3.%4.%5.%6.%7"/>
       <w:legacy w:legacy="1" w:legacySpace="144" w:legacyIndent="0"/>
       <w:lvlJc w:val="left"/>
@@ -1882,7 +1927,7 @@
     <w:lvl w:ilvl="7">
       <w:start w:val="1"/>
       <w:numFmt w:val="decimal"/>
-      <w:pStyle w:val="Heading8"/>
+      <w:pStyle w:val="Judul8"/>
       <w:lvlText w:val="%1.%2.%3.%4.%5.%6.%7.%8"/>
       <w:legacy w:legacy="1" w:legacySpace="144" w:legacyIndent="0"/>
       <w:lvlJc w:val="left"/>
@@ -1890,7 +1935,7 @@
     <w:lvl w:ilvl="8">
       <w:start w:val="1"/>
       <w:numFmt w:val="decimal"/>
-      <w:pStyle w:val="Heading9"/>
+      <w:pStyle w:val="Judul9"/>
       <w:lvlText w:val="%1.%2.%3.%4.%5.%6.%7.%8.%9"/>
       <w:legacy w:legacy="1" w:legacySpace="144" w:legacyIndent="0"/>
       <w:lvlJc w:val="left"/>
@@ -2489,7 +2534,7 @@
     </w:rPrDefault>
     <w:pPrDefault/>
   </w:docDefaults>
-  <w:latentStyles w:defLockedState="0" w:defUIPriority="99" w:defSemiHidden="0" w:defUnhideWhenUsed="0" w:defQFormat="0" w:count="371">
+  <w:latentStyles w:defLockedState="0" w:defUIPriority="99" w:defSemiHidden="0" w:defUnhideWhenUsed="0" w:defQFormat="0" w:count="374">
     <w:lsdException w:name="Normal" w:uiPriority="0" w:qFormat="1"/>
     <w:lsdException w:name="heading 1" w:uiPriority="9" w:qFormat="1"/>
     <w:lsdException w:name="heading 2" w:uiPriority="9" w:qFormat="1"/>
@@ -2595,7 +2640,6 @@
     <w:lsdException w:name="HTML Sample" w:semiHidden="1" w:unhideWhenUsed="1"/>
     <w:lsdException w:name="HTML Typewriter" w:semiHidden="1" w:unhideWhenUsed="1"/>
     <w:lsdException w:name="HTML Variable" w:semiHidden="1" w:unhideWhenUsed="1"/>
-    <w:lsdException w:name="Normal Table" w:semiHidden="1" w:unhideWhenUsed="1"/>
     <w:lsdException w:name="annotation subject" w:semiHidden="1" w:unhideWhenUsed="1"/>
     <w:lsdException w:name="No List" w:semiHidden="1" w:unhideWhenUsed="1"/>
     <w:lsdException w:name="Outline List 1" w:semiHidden="1" w:unhideWhenUsed="1"/>
@@ -2640,7 +2684,6 @@
     <w:lsdException w:name="Table Professional" w:semiHidden="1" w:unhideWhenUsed="1"/>
     <w:lsdException w:name="Table Subtle 1" w:semiHidden="1" w:unhideWhenUsed="1"/>
     <w:lsdException w:name="Table Subtle 2" w:semiHidden="1" w:unhideWhenUsed="1"/>
-    <w:lsdException w:name="Table Web 1" w:semiHidden="1" w:unhideWhenUsed="1"/>
     <w:lsdException w:name="Table Web 2" w:semiHidden="1" w:unhideWhenUsed="1"/>
     <w:lsdException w:name="Table Web 3" w:semiHidden="1" w:unhideWhenUsed="1"/>
     <w:lsdException w:name="Balloon Text" w:semiHidden="1" w:unhideWhenUsed="1"/>
@@ -2861,6 +2904,9 @@
     <w:lsdException w:name="List Table 5 Dark Accent 6" w:uiPriority="50"/>
     <w:lsdException w:name="List Table 6 Colorful Accent 6" w:uiPriority="51"/>
     <w:lsdException w:name="List Table 7 Colorful Accent 6" w:uiPriority="52"/>
+    <w:lsdException w:name="Mention" w:semiHidden="1" w:unhideWhenUsed="1"/>
+    <w:lsdException w:name="Smart Hyperlink" w:semiHidden="1" w:unhideWhenUsed="1"/>
+    <w:lsdException w:name="Hashtag" w:semiHidden="1" w:unhideWhenUsed="1"/>
   </w:latentStyles>
   <w:style w:type="paragraph" w:default="1" w:styleId="Normal">
     <w:name w:val="Normal"/>
@@ -2870,7 +2916,7 @@
       <w:spacing w:line="240" w:lineRule="atLeast"/>
     </w:pPr>
   </w:style>
-  <w:style w:type="paragraph" w:styleId="Heading1">
+  <w:style w:type="paragraph" w:styleId="Judul1">
     <w:name w:val="heading 1"/>
     <w:basedOn w:val="Normal"/>
     <w:next w:val="Normal"/>
@@ -2890,9 +2936,9 @@
       <w:sz w:val="24"/>
     </w:rPr>
   </w:style>
-  <w:style w:type="paragraph" w:styleId="Heading2">
+  <w:style w:type="paragraph" w:styleId="Judul2">
     <w:name w:val="heading 2"/>
-    <w:basedOn w:val="Heading1"/>
+    <w:basedOn w:val="Judul1"/>
     <w:next w:val="Normal"/>
     <w:qFormat/>
     <w:pPr>
@@ -2905,9 +2951,9 @@
       <w:sz w:val="20"/>
     </w:rPr>
   </w:style>
-  <w:style w:type="paragraph" w:styleId="Heading3">
+  <w:style w:type="paragraph" w:styleId="Judul3">
     <w:name w:val="heading 3"/>
-    <w:basedOn w:val="Heading1"/>
+    <w:basedOn w:val="Judul1"/>
     <w:next w:val="Normal"/>
     <w:qFormat/>
     <w:pPr>
@@ -2922,9 +2968,9 @@
       <w:sz w:val="20"/>
     </w:rPr>
   </w:style>
-  <w:style w:type="paragraph" w:styleId="Heading4">
+  <w:style w:type="paragraph" w:styleId="Judul4">
     <w:name w:val="heading 4"/>
-    <w:basedOn w:val="Heading1"/>
+    <w:basedOn w:val="Judul1"/>
     <w:next w:val="Normal"/>
     <w:qFormat/>
     <w:pPr>
@@ -2938,7 +2984,7 @@
       <w:sz w:val="20"/>
     </w:rPr>
   </w:style>
-  <w:style w:type="paragraph" w:styleId="Heading5">
+  <w:style w:type="paragraph" w:styleId="Judul5">
     <w:name w:val="heading 5"/>
     <w:basedOn w:val="Normal"/>
     <w:next w:val="Normal"/>
@@ -2956,7 +3002,7 @@
       <w:sz w:val="22"/>
     </w:rPr>
   </w:style>
-  <w:style w:type="paragraph" w:styleId="Heading6">
+  <w:style w:type="paragraph" w:styleId="Judul6">
     <w:name w:val="heading 6"/>
     <w:basedOn w:val="Normal"/>
     <w:next w:val="Normal"/>
@@ -2975,7 +3021,7 @@
       <w:sz w:val="22"/>
     </w:rPr>
   </w:style>
-  <w:style w:type="paragraph" w:styleId="Heading7">
+  <w:style w:type="paragraph" w:styleId="Judul7">
     <w:name w:val="heading 7"/>
     <w:basedOn w:val="Normal"/>
     <w:next w:val="Normal"/>
@@ -2990,7 +3036,7 @@
       <w:outlineLvl w:val="6"/>
     </w:pPr>
   </w:style>
-  <w:style w:type="paragraph" w:styleId="Heading8">
+  <w:style w:type="paragraph" w:styleId="Judul8">
     <w:name w:val="heading 8"/>
     <w:basedOn w:val="Normal"/>
     <w:next w:val="Normal"/>
@@ -3008,7 +3054,7 @@
       <w:i/>
     </w:rPr>
   </w:style>
-  <w:style w:type="paragraph" w:styleId="Heading9">
+  <w:style w:type="paragraph" w:styleId="Judul9">
     <w:name w:val="heading 9"/>
     <w:basedOn w:val="Normal"/>
     <w:next w:val="Normal"/>
@@ -3028,13 +3074,13 @@
       <w:sz w:val="18"/>
     </w:rPr>
   </w:style>
-  <w:style w:type="character" w:default="1" w:styleId="DefaultParagraphFont">
+  <w:style w:type="character" w:default="1" w:styleId="FontParagrafDefault">
     <w:name w:val="Default Paragraph Font"/>
     <w:uiPriority w:val="1"/>
     <w:semiHidden/>
     <w:unhideWhenUsed/>
   </w:style>
-  <w:style w:type="table" w:default="1" w:styleId="TableNormal">
+  <w:style w:type="table" w:default="1" w:styleId="TabelNormal">
     <w:name w:val="Normal Table"/>
     <w:uiPriority w:val="99"/>
     <w:semiHidden/>
@@ -3049,7 +3095,7 @@
       </w:tblCellMar>
     </w:tblPr>
   </w:style>
-  <w:style w:type="numbering" w:default="1" w:styleId="NoList">
+  <w:style w:type="numbering" w:default="1" w:styleId="TidakAdaDaftar">
     <w:name w:val="No List"/>
     <w:uiPriority w:val="99"/>
     <w:semiHidden/>
@@ -3068,7 +3114,7 @@
       <w:lang w:val="en-AU"/>
     </w:rPr>
   </w:style>
-  <w:style w:type="paragraph" w:styleId="Title">
+  <w:style w:type="paragraph" w:styleId="Judul">
     <w:name w:val="Title"/>
     <w:basedOn w:val="Normal"/>
     <w:next w:val="Normal"/>
@@ -3083,7 +3129,7 @@
       <w:sz w:val="36"/>
     </w:rPr>
   </w:style>
-  <w:style w:type="paragraph" w:styleId="Subtitle">
+  <w:style w:type="paragraph" w:styleId="Subjudul">
     <w:name w:val="Subtitle"/>
     <w:basedOn w:val="Normal"/>
     <w:qFormat/>
@@ -3098,7 +3144,7 @@
       <w:lang w:val="en-AU"/>
     </w:rPr>
   </w:style>
-  <w:style w:type="paragraph" w:styleId="NormalIndent">
+  <w:style w:type="paragraph" w:styleId="IndenNormal">
     <w:name w:val="Normal Indent"/>
     <w:basedOn w:val="Normal"/>
     <w:semiHidden/>
@@ -3166,23 +3212,24 @@
       </w:tabs>
     </w:pPr>
   </w:style>
-  <w:style w:type="character" w:styleId="PageNumber">
+  <w:style w:type="character" w:styleId="NomorHalaman">
     <w:name w:val="page number"/>
-    <w:basedOn w:val="DefaultParagraphFont"/>
+    <w:basedOn w:val="FontParagrafDefault"/>
     <w:semiHidden/>
   </w:style>
   <w:style w:type="paragraph" w:customStyle="1" w:styleId="InfoBlue">
     <w:name w:val="InfoBlue"/>
     <w:basedOn w:val="Normal"/>
-    <w:next w:val="BodyText"/>
+    <w:next w:val="TeksIsi"/>
     <w:autoRedefine/>
+    <w:rsid w:val="00BD24D7"/>
     <w:pPr>
       <w:spacing w:after="120"/>
       <w:ind w:left="720"/>
     </w:pPr>
     <w:rPr>
-      <w:i/>
       <w:color w:val="0000FF"/>
+      <w:lang w:val="id-ID"/>
     </w:rPr>
   </w:style>
   <w:style w:type="paragraph" w:customStyle="1" w:styleId="Bullet1">
@@ -3200,7 +3247,7 @@
       <w:spacing w:after="120"/>
     </w:pPr>
   </w:style>
-  <w:style w:type="paragraph" w:styleId="BodyText">
+  <w:style w:type="paragraph" w:styleId="TeksIsi">
     <w:name w:val="Body Text"/>
     <w:basedOn w:val="Normal"/>
     <w:semiHidden/>
@@ -3220,7 +3267,7 @@
       <w:color w:val="000080"/>
     </w:rPr>
   </w:style>
-  <w:style w:type="paragraph" w:styleId="DocumentMap">
+  <w:style w:type="paragraph" w:styleId="PetaDokumen">
     <w:name w:val="Document Map"/>
     <w:basedOn w:val="Normal"/>
     <w:semiHidden/>
@@ -3231,16 +3278,16 @@
       <w:rFonts w:ascii="Tahoma" w:hAnsi="Tahoma"/>
     </w:rPr>
   </w:style>
-  <w:style w:type="character" w:styleId="FootnoteReference">
+  <w:style w:type="character" w:styleId="ReferensiCatatanKaki">
     <w:name w:val="footnote reference"/>
-    <w:basedOn w:val="DefaultParagraphFont"/>
+    <w:basedOn w:val="FontParagrafDefault"/>
     <w:semiHidden/>
     <w:rPr>
       <w:sz w:val="20"/>
       <w:vertAlign w:val="superscript"/>
     </w:rPr>
   </w:style>
-  <w:style w:type="paragraph" w:styleId="FootnoteText">
+  <w:style w:type="paragraph" w:styleId="TeksCatatanKaki">
     <w:name w:val="footnote text"/>
     <w:basedOn w:val="Normal"/>
     <w:semiHidden/>
@@ -3358,7 +3405,7 @@
       <w:ind w:left="1600"/>
     </w:pPr>
   </w:style>
-  <w:style w:type="paragraph" w:styleId="BodyText2">
+  <w:style w:type="paragraph" w:styleId="TeksIsi2">
     <w:name w:val="Body Text 2"/>
     <w:basedOn w:val="Normal"/>
     <w:semiHidden/>
@@ -3367,7 +3414,7 @@
       <w:color w:val="0000FF"/>
     </w:rPr>
   </w:style>
-  <w:style w:type="paragraph" w:styleId="BodyTextIndent">
+  <w:style w:type="paragraph" w:styleId="IndenTeksIsi">
     <w:name w:val="Body Text Indent"/>
     <w:basedOn w:val="Normal"/>
     <w:semiHidden/>
@@ -3413,7 +3460,7 @@
   </w:style>
   <w:style w:type="character" w:styleId="Hyperlink">
     <w:name w:val="Hyperlink"/>
-    <w:basedOn w:val="DefaultParagraphFont"/>
+    <w:basedOn w:val="FontParagrafDefault"/>
     <w:semiHidden/>
     <w:rPr>
       <w:color w:val="0000FF"/>

</xml_diff>

<commit_message>
integrasi artikel ke view
</commit_message>
<xml_diff>
--- a/Dokumen RUP/irci_ucrs1.docx
+++ b/Dokumen RUP/irci_ucrs1.docx
@@ -1,10 +1,10 @@
 
 <file path=word/document.xml><?xml version="1.0" encoding="utf-8"?>
-<w:document xmlns:wpc="http://schemas.microsoft.com/office/word/2010/wordprocessingCanvas" xmlns:cx="http://schemas.microsoft.com/office/drawing/2014/chartex" xmlns:cx1="http://schemas.microsoft.com/office/drawing/2015/9/8/chartex" xmlns:mc="http://schemas.openxmlformats.org/markup-compatibility/2006" xmlns:o="urn:schemas-microsoft-com:office:office" xmlns:r="http://schemas.openxmlformats.org/officeDocument/2006/relationships" xmlns:m="http://schemas.openxmlformats.org/officeDocument/2006/math" xmlns:v="urn:schemas-microsoft-com:vml" xmlns:wp14="http://schemas.microsoft.com/office/word/2010/wordprocessingDrawing" xmlns:wp="http://schemas.openxmlformats.org/drawingml/2006/wordprocessingDrawing" xmlns:w10="urn:schemas-microsoft-com:office:word" xmlns:w="http://schemas.openxmlformats.org/wordprocessingml/2006/main" xmlns:w14="http://schemas.microsoft.com/office/word/2010/wordml" xmlns:w15="http://schemas.microsoft.com/office/word/2012/wordml" xmlns:w16se="http://schemas.microsoft.com/office/word/2015/wordml/symex" xmlns:wpg="http://schemas.microsoft.com/office/word/2010/wordprocessingGroup" xmlns:wpi="http://schemas.microsoft.com/office/word/2010/wordprocessingInk" xmlns:wne="http://schemas.microsoft.com/office/word/2006/wordml" xmlns:wps="http://schemas.microsoft.com/office/word/2010/wordprocessingShape" mc:Ignorable="w14 w15 w16se wp14">
+<w:document xmlns:wpc="http://schemas.microsoft.com/office/word/2010/wordprocessingCanvas" xmlns:cx="http://schemas.microsoft.com/office/drawing/2014/chartex" xmlns:cx1="http://schemas.microsoft.com/office/drawing/2015/9/8/chartex" xmlns:cx2="http://schemas.microsoft.com/office/drawing/2015/10/21/chartex" xmlns:cx3="http://schemas.microsoft.com/office/drawing/2016/5/9/chartex" xmlns:cx4="http://schemas.microsoft.com/office/drawing/2016/5/10/chartex" xmlns:cx5="http://schemas.microsoft.com/office/drawing/2016/5/11/chartex" xmlns:mc="http://schemas.openxmlformats.org/markup-compatibility/2006" xmlns:o="urn:schemas-microsoft-com:office:office" xmlns:r="http://schemas.openxmlformats.org/officeDocument/2006/relationships" xmlns:m="http://schemas.openxmlformats.org/officeDocument/2006/math" xmlns:v="urn:schemas-microsoft-com:vml" xmlns:wp14="http://schemas.microsoft.com/office/word/2010/wordprocessingDrawing" xmlns:wp="http://schemas.openxmlformats.org/drawingml/2006/wordprocessingDrawing" xmlns:w10="urn:schemas-microsoft-com:office:word" xmlns:w="http://schemas.openxmlformats.org/wordprocessingml/2006/main" xmlns:w14="http://schemas.microsoft.com/office/word/2010/wordml" xmlns:w15="http://schemas.microsoft.com/office/word/2012/wordml" xmlns:w16se="http://schemas.microsoft.com/office/word/2015/wordml/symex" xmlns:wpg="http://schemas.microsoft.com/office/word/2010/wordprocessingGroup" xmlns:wpi="http://schemas.microsoft.com/office/word/2010/wordprocessingInk" xmlns:wne="http://schemas.microsoft.com/office/word/2006/wordml" xmlns:wps="http://schemas.microsoft.com/office/word/2010/wordprocessingShape" mc:Ignorable="w14 w15 w16se wp14">
   <w:body>
     <w:p>
       <w:pPr>
-        <w:pStyle w:val="Title"/>
+        <w:pStyle w:val="Judul"/>
         <w:jc w:val="right"/>
       </w:pPr>
       <w:r>
@@ -13,21 +13,31 @@
     </w:p>
     <w:p>
       <w:pPr>
-        <w:pStyle w:val="Title"/>
+        <w:pStyle w:val="Judul"/>
         <w:jc w:val="right"/>
       </w:pPr>
-      <w:fldSimple w:instr=" TITLE  \* MERGEFORMAT ">
-        <w:r>
-          <w:t>Use-C</w:t>
-        </w:r>
-        <w:r>
-          <w:t xml:space="preserve">ase-Realization Specification: </w:t>
-        </w:r>
-      </w:fldSimple>
-    </w:p>
-    <w:p>
-      <w:pPr>
-        <w:pStyle w:val="Title"/>
+      <w:r>
+        <w:fldChar w:fldCharType="begin"/>
+      </w:r>
+      <w:r>
+        <w:instrText xml:space="preserve"> TITLE  \* MERGEFORMAT </w:instrText>
+      </w:r>
+      <w:r>
+        <w:fldChar w:fldCharType="separate"/>
+      </w:r>
+      <w:r>
+        <w:t>Use-C</w:t>
+      </w:r>
+      <w:r>
+        <w:t xml:space="preserve">ase-Realization Specification: </w:t>
+      </w:r>
+      <w:r>
+        <w:fldChar w:fldCharType="end"/>
+      </w:r>
+    </w:p>
+    <w:p>
+      <w:pPr>
+        <w:pStyle w:val="Judul"/>
         <w:jc w:val="right"/>
       </w:pPr>
       <w:proofErr w:type="spellStart"/>
@@ -49,13 +59,13 @@
     </w:p>
     <w:p>
       <w:pPr>
-        <w:pStyle w:val="Title"/>
+        <w:pStyle w:val="Judul"/>
         <w:jc w:val="right"/>
       </w:pPr>
     </w:p>
     <w:p>
       <w:pPr>
-        <w:pStyle w:val="Title"/>
+        <w:pStyle w:val="Judul"/>
         <w:jc w:val="right"/>
         <w:rPr>
           <w:sz w:val="28"/>
@@ -70,7 +80,7 @@
     </w:p>
     <w:p>
       <w:pPr>
-        <w:pStyle w:val="Title"/>
+        <w:pStyle w:val="Judul"/>
         <w:rPr>
           <w:sz w:val="28"/>
         </w:rPr>
@@ -121,16 +131,11 @@
     </w:p>
     <w:p>
       <w:pPr>
-        <w:pStyle w:val="Title"/>
+        <w:pStyle w:val="Judul"/>
       </w:pPr>
       <w:r>
         <w:lastRenderedPageBreak/>
-        <w:t>Revision H</w:t>
-      </w:r>
-      <w:bookmarkStart w:id="0" w:name="_GoBack"/>
-      <w:bookmarkEnd w:id="0"/>
-      <w:r>
-        <w:t>istory</w:t>
+        <w:t>Revision History</w:t>
       </w:r>
     </w:p>
     <w:tbl>
@@ -443,7 +448,7 @@
     <w:p/>
     <w:p>
       <w:pPr>
-        <w:pStyle w:val="Title"/>
+        <w:pStyle w:val="Judul"/>
       </w:pPr>
       <w:r>
         <w:br w:type="page"/>
@@ -1062,7 +1067,7 @@
     </w:p>
     <w:p>
       <w:pPr>
-        <w:pStyle w:val="Title"/>
+        <w:pStyle w:val="Judul"/>
       </w:pPr>
       <w:r>
         <w:fldChar w:fldCharType="end"/>
@@ -1070,23 +1075,48 @@
       <w:r>
         <w:br w:type="page"/>
       </w:r>
-      <w:fldSimple w:instr=" TITLE  \* MERGEFORMAT ">
-        <w:r>
-          <w:t>Use-Case-Realization Specification: &lt;Use-Case Name&gt;</w:t>
-        </w:r>
-      </w:fldSimple>
-    </w:p>
-    <w:p>
-      <w:pPr>
-        <w:pStyle w:val="Heading1"/>
-      </w:pPr>
-      <w:bookmarkStart w:id="1" w:name="_Toc456598586"/>
-      <w:bookmarkStart w:id="2" w:name="_Toc492766282"/>
+      <w:r>
+        <w:lastRenderedPageBreak/>
+        <w:fldChar w:fldCharType="begin"/>
+      </w:r>
+      <w:r>
+        <w:instrText xml:space="preserve"> TITLE  \* MERGEFORMAT </w:instrText>
+      </w:r>
+      <w:r>
+        <w:fldChar w:fldCharType="separate"/>
+      </w:r>
+      <w:r>
+        <w:t xml:space="preserve">Use-Case-Realization Specification: </w:t>
+      </w:r>
+      <w:r>
+        <w:rPr>
+          <w:lang w:val="id-ID"/>
+        </w:rPr>
+        <w:t xml:space="preserve">Melihat Profil </w:t>
+      </w:r>
+      <w:proofErr w:type="spellStart"/>
+      <w:r>
+        <w:rPr>
+          <w:lang w:val="id-ID"/>
+        </w:rPr>
+        <w:t>Scholar</w:t>
+      </w:r>
+      <w:proofErr w:type="spellEnd"/>
+      <w:r>
+        <w:fldChar w:fldCharType="end"/>
+      </w:r>
+    </w:p>
+    <w:p>
+      <w:pPr>
+        <w:pStyle w:val="Judul1"/>
+      </w:pPr>
+      <w:bookmarkStart w:id="0" w:name="_Toc456598586"/>
+      <w:bookmarkStart w:id="1" w:name="_Toc492766282"/>
       <w:r>
         <w:t>Introduction</w:t>
       </w:r>
+      <w:bookmarkEnd w:id="0"/>
       <w:bookmarkEnd w:id="1"/>
-      <w:bookmarkEnd w:id="2"/>
     </w:p>
     <w:p>
       <w:pPr>
@@ -1118,22 +1148,67 @@
     </w:p>
     <w:p>
       <w:pPr>
-        <w:pStyle w:val="Heading2"/>
-      </w:pPr>
-      <w:bookmarkStart w:id="3" w:name="_Toc456598587"/>
-      <w:bookmarkStart w:id="4" w:name="_Toc492766283"/>
-      <w:r>
+        <w:pStyle w:val="Judul2"/>
+        <w:rPr>
+          <w:rFonts w:cs="Arial"/>
+        </w:rPr>
+      </w:pPr>
+      <w:bookmarkStart w:id="2" w:name="_Toc456598587"/>
+      <w:bookmarkStart w:id="3" w:name="_Toc492766283"/>
+      <w:r>
+        <w:rPr>
+          <w:rFonts w:cs="Arial"/>
+        </w:rPr>
         <w:t>Purpose</w:t>
       </w:r>
+      <w:bookmarkEnd w:id="2"/>
       <w:bookmarkEnd w:id="3"/>
+    </w:p>
+    <w:p>
+      <w:pPr>
+        <w:pStyle w:val="InfoBlue"/>
+        <w:rPr>
+          <w:rFonts w:ascii="Arial" w:hAnsi="Arial" w:cs="Arial"/>
+          <w:color w:val="auto"/>
+        </w:rPr>
+      </w:pPr>
+      <w:r>
+        <w:rPr>
+          <w:rFonts w:ascii="Arial" w:hAnsi="Arial" w:cs="Arial"/>
+          <w:color w:val="auto"/>
+        </w:rPr>
+        <w:t xml:space="preserve">Melihat Profil </w:t>
+      </w:r>
+      <w:proofErr w:type="spellStart"/>
+      <w:r>
+        <w:rPr>
+          <w:rFonts w:ascii="Arial" w:hAnsi="Arial" w:cs="Arial"/>
+          <w:color w:val="auto"/>
+        </w:rPr>
+        <w:t>Scholar</w:t>
+      </w:r>
+      <w:proofErr w:type="spellEnd"/>
+    </w:p>
+    <w:p>
+      <w:pPr>
+        <w:pStyle w:val="Judul2"/>
+      </w:pPr>
+      <w:bookmarkStart w:id="4" w:name="_Toc456598588"/>
+      <w:bookmarkStart w:id="5" w:name="_Toc492766284"/>
+      <w:r>
+        <w:t>Scope</w:t>
+      </w:r>
+      <w:bookmarkStart w:id="6" w:name="_GoBack"/>
       <w:bookmarkEnd w:id="4"/>
+      <w:bookmarkEnd w:id="5"/>
+      <w:bookmarkEnd w:id="6"/>
     </w:p>
     <w:p>
       <w:pPr>
         <w:pStyle w:val="InfoBlue"/>
       </w:pPr>
       <w:r>
-        <w:t xml:space="preserve">[Specify the purpose of this </w:t>
+        <w:t xml:space="preserve">[A brief description of the scope of this </w:t>
       </w:r>
       <w:r>
         <w:rPr>
@@ -1143,27 +1218,27 @@
         <w:t>Use-Case Realization Specification</w:t>
       </w:r>
       <w:r>
-        <w:t>]</w:t>
-      </w:r>
-    </w:p>
-    <w:p>
-      <w:pPr>
-        <w:pStyle w:val="Heading2"/>
-      </w:pPr>
-      <w:bookmarkStart w:id="5" w:name="_Toc456598588"/>
-      <w:bookmarkStart w:id="6" w:name="_Toc492766284"/>
-      <w:r>
-        <w:t>Scope</w:t>
-      </w:r>
-      <w:bookmarkEnd w:id="5"/>
-      <w:bookmarkEnd w:id="6"/>
+        <w:t>; what Use Case model(s) it is associated with, and anything else that is affected or influenced by this document.]</w:t>
+      </w:r>
+    </w:p>
+    <w:p>
+      <w:pPr>
+        <w:pStyle w:val="Judul2"/>
+      </w:pPr>
+      <w:bookmarkStart w:id="7" w:name="_Toc456598589"/>
+      <w:bookmarkStart w:id="8" w:name="_Toc492766285"/>
+      <w:r>
+        <w:t>Definitions, Acronyms, and Abbreviations</w:t>
+      </w:r>
+      <w:bookmarkEnd w:id="7"/>
+      <w:bookmarkEnd w:id="8"/>
     </w:p>
     <w:p>
       <w:pPr>
         <w:pStyle w:val="InfoBlue"/>
       </w:pPr>
       <w:r>
-        <w:t xml:space="preserve">[A brief description of the scope of this </w:t>
+        <w:t xml:space="preserve">[This subsection provides the definitions of all terms, acronyms, and abbreviations required to properly interpret the </w:t>
       </w:r>
       <w:r>
         <w:rPr>
@@ -1173,27 +1248,27 @@
         <w:t>Use-Case Realization Specification</w:t>
       </w:r>
       <w:r>
-        <w:t>; what Use Case model(s) it is associated with, and anything else that is affected or influenced by this document.]</w:t>
-      </w:r>
-    </w:p>
-    <w:p>
-      <w:pPr>
-        <w:pStyle w:val="Heading2"/>
-      </w:pPr>
-      <w:bookmarkStart w:id="7" w:name="_Toc456598589"/>
-      <w:bookmarkStart w:id="8" w:name="_Toc492766285"/>
-      <w:r>
-        <w:t>Definitions, Acronyms, and Abbreviations</w:t>
-      </w:r>
-      <w:bookmarkEnd w:id="7"/>
-      <w:bookmarkEnd w:id="8"/>
+        <w:t>.  This information may be provided by reference to the project’s Glossary.]</w:t>
+      </w:r>
+    </w:p>
+    <w:p>
+      <w:pPr>
+        <w:pStyle w:val="Judul2"/>
+      </w:pPr>
+      <w:bookmarkStart w:id="9" w:name="_Toc456598590"/>
+      <w:bookmarkStart w:id="10" w:name="_Toc492766286"/>
+      <w:r>
+        <w:t>References</w:t>
+      </w:r>
+      <w:bookmarkEnd w:id="9"/>
+      <w:bookmarkEnd w:id="10"/>
     </w:p>
     <w:p>
       <w:pPr>
         <w:pStyle w:val="InfoBlue"/>
       </w:pPr>
       <w:r>
-        <w:t xml:space="preserve">[This subsection provides the definitions of all terms, acronyms, and abbreviations required to properly interpret the </w:t>
+        <w:t xml:space="preserve">[This subsection provides a complete list of all documents referenced elsewhere in the </w:t>
       </w:r>
       <w:r>
         <w:rPr>
@@ -1203,27 +1278,27 @@
         <w:t>Use-Case Realization Specification</w:t>
       </w:r>
       <w:r>
-        <w:t>.  This information may be provided by reference to the project’s Glossary.]</w:t>
-      </w:r>
-    </w:p>
-    <w:p>
-      <w:pPr>
-        <w:pStyle w:val="Heading2"/>
-      </w:pPr>
-      <w:bookmarkStart w:id="9" w:name="_Toc456598590"/>
-      <w:bookmarkStart w:id="10" w:name="_Toc492766286"/>
-      <w:r>
-        <w:t>References</w:t>
-      </w:r>
-      <w:bookmarkEnd w:id="9"/>
-      <w:bookmarkEnd w:id="10"/>
+        <w:t>. Identify each document by title, report number (if applicable), date, and publishing organization. Specify the sources from which the references can be obtained. This information may be provided by reference to an appendix or to another document.]</w:t>
+      </w:r>
+    </w:p>
+    <w:p>
+      <w:pPr>
+        <w:pStyle w:val="Judul2"/>
+      </w:pPr>
+      <w:bookmarkStart w:id="11" w:name="_Toc456598591"/>
+      <w:bookmarkStart w:id="12" w:name="_Toc492766287"/>
+      <w:r>
+        <w:t>Overview</w:t>
+      </w:r>
+      <w:bookmarkEnd w:id="11"/>
+      <w:bookmarkEnd w:id="12"/>
     </w:p>
     <w:p>
       <w:pPr>
         <w:pStyle w:val="InfoBlue"/>
       </w:pPr>
       <w:r>
-        <w:t xml:space="preserve">[This subsection provides a complete list of all documents referenced elsewhere in the </w:t>
+        <w:t xml:space="preserve">[This subsection describes what the rest of the </w:t>
       </w:r>
       <w:r>
         <w:rPr>
@@ -1233,63 +1308,33 @@
         <w:t>Use-Case Realization Specification</w:t>
       </w:r>
       <w:r>
-        <w:t>. Identify each document by title, report number (if applicable), date, and publishing organization. Specify the sources from which the references can be obtained. This information may be provided by reference to an appendix or to another document.]</w:t>
-      </w:r>
-    </w:p>
-    <w:p>
-      <w:pPr>
-        <w:pStyle w:val="Heading2"/>
-      </w:pPr>
-      <w:bookmarkStart w:id="11" w:name="_Toc456598591"/>
-      <w:bookmarkStart w:id="12" w:name="_Toc492766287"/>
-      <w:r>
-        <w:t>Overview</w:t>
-      </w:r>
-      <w:bookmarkEnd w:id="11"/>
-      <w:bookmarkEnd w:id="12"/>
+        <w:t xml:space="preserve"> contains and explains how the document is organized.]</w:t>
+      </w:r>
+    </w:p>
+    <w:p>
+      <w:pPr>
+        <w:pStyle w:val="Judul1"/>
+      </w:pPr>
+      <w:bookmarkStart w:id="13" w:name="_Toc492766288"/>
+      <w:r>
+        <w:t>Flow of Events—Design</w:t>
+      </w:r>
+      <w:bookmarkEnd w:id="13"/>
+      <w:r>
+        <w:t xml:space="preserve"> </w:t>
+      </w:r>
     </w:p>
     <w:p>
       <w:pPr>
         <w:pStyle w:val="InfoBlue"/>
       </w:pPr>
       <w:r>
-        <w:t xml:space="preserve">[This subsection describes what the rest of the </w:t>
-      </w:r>
-      <w:r>
-        <w:rPr>
-          <w:b/>
-          <w:bCs/>
-        </w:rPr>
-        <w:t>Use-Case Realization Specification</w:t>
-      </w:r>
-      <w:r>
-        <w:t xml:space="preserve"> contains and explains how the document is organized.]</w:t>
-      </w:r>
-    </w:p>
-    <w:p>
-      <w:pPr>
-        <w:pStyle w:val="Heading1"/>
-      </w:pPr>
-      <w:bookmarkStart w:id="13" w:name="_Toc492766288"/>
-      <w:r>
-        <w:t>Flow of Events—Design</w:t>
-      </w:r>
-      <w:bookmarkEnd w:id="13"/>
-      <w:r>
-        <w:t xml:space="preserve"> </w:t>
-      </w:r>
-    </w:p>
-    <w:p>
-      <w:pPr>
-        <w:pStyle w:val="InfoBlue"/>
-      </w:pPr>
-      <w:r>
         <w:t>[A textual description of how the use case is realized in terms of collaborating objects. Its main purpose is to summarize the diagrams connected to the use case and to explain how they are related.]</w:t>
       </w:r>
     </w:p>
     <w:p>
       <w:pPr>
-        <w:pStyle w:val="Heading1"/>
+        <w:pStyle w:val="Judul1"/>
       </w:pPr>
       <w:bookmarkStart w:id="14" w:name="_Toc492766289"/>
       <w:r>
@@ -1321,7 +1366,7 @@
 </file>
 
 <file path=word/endnotes.xml><?xml version="1.0" encoding="utf-8"?>
-<w:endnotes xmlns:wpc="http://schemas.microsoft.com/office/word/2010/wordprocessingCanvas" xmlns:cx="http://schemas.microsoft.com/office/drawing/2014/chartex" xmlns:cx1="http://schemas.microsoft.com/office/drawing/2015/9/8/chartex" xmlns:mc="http://schemas.openxmlformats.org/markup-compatibility/2006" xmlns:o="urn:schemas-microsoft-com:office:office" xmlns:r="http://schemas.openxmlformats.org/officeDocument/2006/relationships" xmlns:m="http://schemas.openxmlformats.org/officeDocument/2006/math" xmlns:v="urn:schemas-microsoft-com:vml" xmlns:wp14="http://schemas.microsoft.com/office/word/2010/wordprocessingDrawing" xmlns:wp="http://schemas.openxmlformats.org/drawingml/2006/wordprocessingDrawing" xmlns:w10="urn:schemas-microsoft-com:office:word" xmlns:w="http://schemas.openxmlformats.org/wordprocessingml/2006/main" xmlns:w14="http://schemas.microsoft.com/office/word/2010/wordml" xmlns:w15="http://schemas.microsoft.com/office/word/2012/wordml" xmlns:w16se="http://schemas.microsoft.com/office/word/2015/wordml/symex" xmlns:wpg="http://schemas.microsoft.com/office/word/2010/wordprocessingGroup" xmlns:wpi="http://schemas.microsoft.com/office/word/2010/wordprocessingInk" xmlns:wne="http://schemas.microsoft.com/office/word/2006/wordml" xmlns:wps="http://schemas.microsoft.com/office/word/2010/wordprocessingShape" mc:Ignorable="w14 w15 w16se wp14">
+<w:endnotes xmlns:wpc="http://schemas.microsoft.com/office/word/2010/wordprocessingCanvas" xmlns:cx="http://schemas.microsoft.com/office/drawing/2014/chartex" xmlns:cx1="http://schemas.microsoft.com/office/drawing/2015/9/8/chartex" xmlns:cx2="http://schemas.microsoft.com/office/drawing/2015/10/21/chartex" xmlns:cx3="http://schemas.microsoft.com/office/drawing/2016/5/9/chartex" xmlns:cx4="http://schemas.microsoft.com/office/drawing/2016/5/10/chartex" xmlns:cx5="http://schemas.microsoft.com/office/drawing/2016/5/11/chartex" xmlns:mc="http://schemas.openxmlformats.org/markup-compatibility/2006" xmlns:o="urn:schemas-microsoft-com:office:office" xmlns:r="http://schemas.openxmlformats.org/officeDocument/2006/relationships" xmlns:m="http://schemas.openxmlformats.org/officeDocument/2006/math" xmlns:v="urn:schemas-microsoft-com:vml" xmlns:wp14="http://schemas.microsoft.com/office/word/2010/wordprocessingDrawing" xmlns:wp="http://schemas.openxmlformats.org/drawingml/2006/wordprocessingDrawing" xmlns:w10="urn:schemas-microsoft-com:office:word" xmlns:w="http://schemas.openxmlformats.org/wordprocessingml/2006/main" xmlns:w14="http://schemas.microsoft.com/office/word/2010/wordml" xmlns:w15="http://schemas.microsoft.com/office/word/2012/wordml" xmlns:w16se="http://schemas.microsoft.com/office/word/2015/wordml/symex" xmlns:wpg="http://schemas.microsoft.com/office/word/2010/wordprocessingGroup" xmlns:wpi="http://schemas.microsoft.com/office/word/2010/wordprocessingInk" xmlns:wne="http://schemas.microsoft.com/office/word/2006/wordml" xmlns:wps="http://schemas.microsoft.com/office/word/2010/wordprocessingShape" mc:Ignorable="w14 w15 w16se wp14">
   <w:endnote w:type="separator" w:id="-1">
     <w:p>
       <w:pPr>
@@ -1346,30 +1391,30 @@
 </file>
 
 <file path=word/footer1.xml><?xml version="1.0" encoding="utf-8"?>
-<w:ftr xmlns:wpc="http://schemas.microsoft.com/office/word/2010/wordprocessingCanvas" xmlns:cx="http://schemas.microsoft.com/office/drawing/2014/chartex" xmlns:cx1="http://schemas.microsoft.com/office/drawing/2015/9/8/chartex" xmlns:mc="http://schemas.openxmlformats.org/markup-compatibility/2006" xmlns:o="urn:schemas-microsoft-com:office:office" xmlns:r="http://schemas.openxmlformats.org/officeDocument/2006/relationships" xmlns:m="http://schemas.openxmlformats.org/officeDocument/2006/math" xmlns:v="urn:schemas-microsoft-com:vml" xmlns:wp14="http://schemas.microsoft.com/office/word/2010/wordprocessingDrawing" xmlns:wp="http://schemas.openxmlformats.org/drawingml/2006/wordprocessingDrawing" xmlns:w10="urn:schemas-microsoft-com:office:word" xmlns:w="http://schemas.openxmlformats.org/wordprocessingml/2006/main" xmlns:w14="http://schemas.microsoft.com/office/word/2010/wordml" xmlns:w15="http://schemas.microsoft.com/office/word/2012/wordml" xmlns:w16se="http://schemas.microsoft.com/office/word/2015/wordml/symex" xmlns:wpg="http://schemas.microsoft.com/office/word/2010/wordprocessingGroup" xmlns:wpi="http://schemas.microsoft.com/office/word/2010/wordprocessingInk" xmlns:wne="http://schemas.microsoft.com/office/word/2006/wordml" xmlns:wps="http://schemas.microsoft.com/office/word/2010/wordprocessingShape" mc:Ignorable="w14 w15 w16se wp14">
+<w:ftr xmlns:wpc="http://schemas.microsoft.com/office/word/2010/wordprocessingCanvas" xmlns:cx="http://schemas.microsoft.com/office/drawing/2014/chartex" xmlns:cx1="http://schemas.microsoft.com/office/drawing/2015/9/8/chartex" xmlns:cx2="http://schemas.microsoft.com/office/drawing/2015/10/21/chartex" xmlns:cx3="http://schemas.microsoft.com/office/drawing/2016/5/9/chartex" xmlns:cx4="http://schemas.microsoft.com/office/drawing/2016/5/10/chartex" xmlns:cx5="http://schemas.microsoft.com/office/drawing/2016/5/11/chartex" xmlns:mc="http://schemas.openxmlformats.org/markup-compatibility/2006" xmlns:o="urn:schemas-microsoft-com:office:office" xmlns:r="http://schemas.openxmlformats.org/officeDocument/2006/relationships" xmlns:m="http://schemas.openxmlformats.org/officeDocument/2006/math" xmlns:v="urn:schemas-microsoft-com:vml" xmlns:wp14="http://schemas.microsoft.com/office/word/2010/wordprocessingDrawing" xmlns:wp="http://schemas.openxmlformats.org/drawingml/2006/wordprocessingDrawing" xmlns:w10="urn:schemas-microsoft-com:office:word" xmlns:w="http://schemas.openxmlformats.org/wordprocessingml/2006/main" xmlns:w14="http://schemas.microsoft.com/office/word/2010/wordml" xmlns:w15="http://schemas.microsoft.com/office/word/2012/wordml" xmlns:w16se="http://schemas.microsoft.com/office/word/2015/wordml/symex" xmlns:wpg="http://schemas.microsoft.com/office/word/2010/wordprocessingGroup" xmlns:wpi="http://schemas.microsoft.com/office/word/2010/wordprocessingInk" xmlns:wne="http://schemas.microsoft.com/office/word/2006/wordml" xmlns:wps="http://schemas.microsoft.com/office/word/2010/wordprocessingShape" mc:Ignorable="w14 w15 w16se wp14">
   <w:p>
     <w:pPr>
       <w:pStyle w:val="Footer"/>
       <w:framePr w:wrap="around" w:vAnchor="text" w:hAnchor="margin" w:xAlign="right" w:y="1"/>
       <w:rPr>
-        <w:rStyle w:val="PageNumber"/>
+        <w:rStyle w:val="NomorHalaman"/>
       </w:rPr>
     </w:pPr>
     <w:r>
       <w:rPr>
-        <w:rStyle w:val="PageNumber"/>
+        <w:rStyle w:val="NomorHalaman"/>
       </w:rPr>
       <w:fldChar w:fldCharType="begin"/>
     </w:r>
     <w:r>
       <w:rPr>
-        <w:rStyle w:val="PageNumber"/>
+        <w:rStyle w:val="NomorHalaman"/>
       </w:rPr>
       <w:instrText xml:space="preserve">PAGE  </w:instrText>
     </w:r>
     <w:r>
       <w:rPr>
-        <w:rStyle w:val="PageNumber"/>
+        <w:rStyle w:val="NomorHalaman"/>
       </w:rPr>
       <w:fldChar w:fldCharType="end"/>
     </w:r>
@@ -1384,7 +1429,7 @@
 </file>
 
 <file path=word/footer2.xml><?xml version="1.0" encoding="utf-8"?>
-<w:ftr xmlns:wpc="http://schemas.microsoft.com/office/word/2010/wordprocessingCanvas" xmlns:cx="http://schemas.microsoft.com/office/drawing/2014/chartex" xmlns:cx1="http://schemas.microsoft.com/office/drawing/2015/9/8/chartex" xmlns:mc="http://schemas.openxmlformats.org/markup-compatibility/2006" xmlns:o="urn:schemas-microsoft-com:office:office" xmlns:r="http://schemas.openxmlformats.org/officeDocument/2006/relationships" xmlns:m="http://schemas.openxmlformats.org/officeDocument/2006/math" xmlns:v="urn:schemas-microsoft-com:vml" xmlns:wp14="http://schemas.microsoft.com/office/word/2010/wordprocessingDrawing" xmlns:wp="http://schemas.openxmlformats.org/drawingml/2006/wordprocessingDrawing" xmlns:w10="urn:schemas-microsoft-com:office:word" xmlns:w="http://schemas.openxmlformats.org/wordprocessingml/2006/main" xmlns:w14="http://schemas.microsoft.com/office/word/2010/wordml" xmlns:w15="http://schemas.microsoft.com/office/word/2012/wordml" xmlns:w16se="http://schemas.microsoft.com/office/word/2015/wordml/symex" xmlns:wpg="http://schemas.microsoft.com/office/word/2010/wordprocessingGroup" xmlns:wpi="http://schemas.microsoft.com/office/word/2010/wordprocessingInk" xmlns:wne="http://schemas.microsoft.com/office/word/2006/wordml" xmlns:wps="http://schemas.microsoft.com/office/word/2010/wordprocessingShape" mc:Ignorable="w14 w15 w16se wp14">
+<w:ftr xmlns:wpc="http://schemas.microsoft.com/office/word/2010/wordprocessingCanvas" xmlns:cx="http://schemas.microsoft.com/office/drawing/2014/chartex" xmlns:cx1="http://schemas.microsoft.com/office/drawing/2015/9/8/chartex" xmlns:cx2="http://schemas.microsoft.com/office/drawing/2015/10/21/chartex" xmlns:cx3="http://schemas.microsoft.com/office/drawing/2016/5/9/chartex" xmlns:cx4="http://schemas.microsoft.com/office/drawing/2016/5/10/chartex" xmlns:cx5="http://schemas.microsoft.com/office/drawing/2016/5/11/chartex" xmlns:mc="http://schemas.openxmlformats.org/markup-compatibility/2006" xmlns:o="urn:schemas-microsoft-com:office:office" xmlns:r="http://schemas.openxmlformats.org/officeDocument/2006/relationships" xmlns:m="http://schemas.openxmlformats.org/officeDocument/2006/math" xmlns:v="urn:schemas-microsoft-com:vml" xmlns:wp14="http://schemas.microsoft.com/office/word/2010/wordprocessingDrawing" xmlns:wp="http://schemas.openxmlformats.org/drawingml/2006/wordprocessingDrawing" xmlns:w10="urn:schemas-microsoft-com:office:word" xmlns:w="http://schemas.openxmlformats.org/wordprocessingml/2006/main" xmlns:w14="http://schemas.microsoft.com/office/word/2010/wordml" xmlns:w15="http://schemas.microsoft.com/office/word/2012/wordml" xmlns:w16se="http://schemas.microsoft.com/office/word/2015/wordml/symex" xmlns:wpg="http://schemas.microsoft.com/office/word/2010/wordprocessingGroup" xmlns:wpi="http://schemas.microsoft.com/office/word/2010/wordprocessingInk" xmlns:wne="http://schemas.microsoft.com/office/word/2006/wordml" xmlns:wps="http://schemas.microsoft.com/office/word/2010/wordprocessingShape" mc:Ignorable="w14 w15 w16se wp14">
   <w:tbl>
     <w:tblPr>
       <w:tblW w:w="0" w:type="auto"/>
@@ -1486,69 +1531,69 @@
           </w:r>
           <w:r>
             <w:rPr>
-              <w:rStyle w:val="PageNumber"/>
+              <w:rStyle w:val="NomorHalaman"/>
             </w:rPr>
             <w:fldChar w:fldCharType="begin"/>
           </w:r>
           <w:r>
             <w:rPr>
-              <w:rStyle w:val="PageNumber"/>
+              <w:rStyle w:val="NomorHalaman"/>
             </w:rPr>
             <w:instrText xml:space="preserve"> PAGE </w:instrText>
           </w:r>
           <w:r>
             <w:rPr>
-              <w:rStyle w:val="PageNumber"/>
+              <w:rStyle w:val="NomorHalaman"/>
             </w:rPr>
             <w:fldChar w:fldCharType="separate"/>
           </w:r>
           <w:r>
             <w:rPr>
-              <w:rStyle w:val="PageNumber"/>
-              <w:noProof/>
-            </w:rPr>
-            <w:t>2</w:t>
-          </w:r>
-          <w:r>
-            <w:rPr>
-              <w:rStyle w:val="PageNumber"/>
-            </w:rPr>
-            <w:fldChar w:fldCharType="end"/>
-          </w:r>
-          <w:r>
-            <w:rPr>
-              <w:rStyle w:val="PageNumber"/>
-            </w:rPr>
-            <w:t xml:space="preserve"> of </w:t>
-          </w:r>
-          <w:r>
-            <w:rPr>
-              <w:rStyle w:val="PageNumber"/>
-            </w:rPr>
-            <w:fldChar w:fldCharType="begin"/>
-          </w:r>
-          <w:r>
-            <w:rPr>
-              <w:rStyle w:val="PageNumber"/>
-            </w:rPr>
-            <w:instrText xml:space="preserve"> NUMPAGES  \* MERGEFORMAT </w:instrText>
-          </w:r>
-          <w:r>
-            <w:rPr>
-              <w:rStyle w:val="PageNumber"/>
-            </w:rPr>
-            <w:fldChar w:fldCharType="separate"/>
-          </w:r>
-          <w:r>
-            <w:rPr>
-              <w:rStyle w:val="PageNumber"/>
+              <w:rStyle w:val="NomorHalaman"/>
               <w:noProof/>
             </w:rPr>
             <w:t>4</w:t>
           </w:r>
           <w:r>
             <w:rPr>
-              <w:rStyle w:val="PageNumber"/>
+              <w:rStyle w:val="NomorHalaman"/>
+            </w:rPr>
+            <w:fldChar w:fldCharType="end"/>
+          </w:r>
+          <w:r>
+            <w:rPr>
+              <w:rStyle w:val="NomorHalaman"/>
+            </w:rPr>
+            <w:t xml:space="preserve"> of </w:t>
+          </w:r>
+          <w:r>
+            <w:rPr>
+              <w:rStyle w:val="NomorHalaman"/>
+            </w:rPr>
+            <w:fldChar w:fldCharType="begin"/>
+          </w:r>
+          <w:r>
+            <w:rPr>
+              <w:rStyle w:val="NomorHalaman"/>
+            </w:rPr>
+            <w:instrText xml:space="preserve"> NUMPAGES  \* MERGEFORMAT </w:instrText>
+          </w:r>
+          <w:r>
+            <w:rPr>
+              <w:rStyle w:val="NomorHalaman"/>
+            </w:rPr>
+            <w:fldChar w:fldCharType="separate"/>
+          </w:r>
+          <w:r>
+            <w:rPr>
+              <w:rStyle w:val="NomorHalaman"/>
+              <w:noProof/>
+            </w:rPr>
+            <w:t>4</w:t>
+          </w:r>
+          <w:r>
+            <w:rPr>
+              <w:rStyle w:val="NomorHalaman"/>
             </w:rPr>
             <w:fldChar w:fldCharType="end"/>
           </w:r>
@@ -1565,7 +1610,7 @@
 </file>
 
 <file path=word/footer3.xml><?xml version="1.0" encoding="utf-8"?>
-<w:ftr xmlns:wpc="http://schemas.microsoft.com/office/word/2010/wordprocessingCanvas" xmlns:cx="http://schemas.microsoft.com/office/drawing/2014/chartex" xmlns:cx1="http://schemas.microsoft.com/office/drawing/2015/9/8/chartex" xmlns:mc="http://schemas.openxmlformats.org/markup-compatibility/2006" xmlns:o="urn:schemas-microsoft-com:office:office" xmlns:r="http://schemas.openxmlformats.org/officeDocument/2006/relationships" xmlns:m="http://schemas.openxmlformats.org/officeDocument/2006/math" xmlns:v="urn:schemas-microsoft-com:vml" xmlns:wp14="http://schemas.microsoft.com/office/word/2010/wordprocessingDrawing" xmlns:wp="http://schemas.openxmlformats.org/drawingml/2006/wordprocessingDrawing" xmlns:w10="urn:schemas-microsoft-com:office:word" xmlns:w="http://schemas.openxmlformats.org/wordprocessingml/2006/main" xmlns:w14="http://schemas.microsoft.com/office/word/2010/wordml" xmlns:w15="http://schemas.microsoft.com/office/word/2012/wordml" xmlns:w16se="http://schemas.microsoft.com/office/word/2015/wordml/symex" xmlns:wpg="http://schemas.microsoft.com/office/word/2010/wordprocessingGroup" xmlns:wpi="http://schemas.microsoft.com/office/word/2010/wordprocessingInk" xmlns:wne="http://schemas.microsoft.com/office/word/2006/wordml" xmlns:wps="http://schemas.microsoft.com/office/word/2010/wordprocessingShape" mc:Ignorable="w14 w15 w16se wp14">
+<w:ftr xmlns:wpc="http://schemas.microsoft.com/office/word/2010/wordprocessingCanvas" xmlns:cx="http://schemas.microsoft.com/office/drawing/2014/chartex" xmlns:cx1="http://schemas.microsoft.com/office/drawing/2015/9/8/chartex" xmlns:cx2="http://schemas.microsoft.com/office/drawing/2015/10/21/chartex" xmlns:cx3="http://schemas.microsoft.com/office/drawing/2016/5/9/chartex" xmlns:cx4="http://schemas.microsoft.com/office/drawing/2016/5/10/chartex" xmlns:cx5="http://schemas.microsoft.com/office/drawing/2016/5/11/chartex" xmlns:mc="http://schemas.openxmlformats.org/markup-compatibility/2006" xmlns:o="urn:schemas-microsoft-com:office:office" xmlns:r="http://schemas.openxmlformats.org/officeDocument/2006/relationships" xmlns:m="http://schemas.openxmlformats.org/officeDocument/2006/math" xmlns:v="urn:schemas-microsoft-com:vml" xmlns:wp14="http://schemas.microsoft.com/office/word/2010/wordprocessingDrawing" xmlns:wp="http://schemas.openxmlformats.org/drawingml/2006/wordprocessingDrawing" xmlns:w10="urn:schemas-microsoft-com:office:word" xmlns:w="http://schemas.openxmlformats.org/wordprocessingml/2006/main" xmlns:w14="http://schemas.microsoft.com/office/word/2010/wordml" xmlns:w15="http://schemas.microsoft.com/office/word/2012/wordml" xmlns:w16se="http://schemas.microsoft.com/office/word/2015/wordml/symex" xmlns:wpg="http://schemas.microsoft.com/office/word/2010/wordprocessingGroup" xmlns:wpi="http://schemas.microsoft.com/office/word/2010/wordprocessingInk" xmlns:wne="http://schemas.microsoft.com/office/word/2006/wordml" xmlns:wps="http://schemas.microsoft.com/office/word/2010/wordprocessingShape" mc:Ignorable="w14 w15 w16se wp14">
   <w:p>
     <w:pPr>
       <w:pStyle w:val="Footer"/>
@@ -1575,7 +1620,7 @@
 </file>
 
 <file path=word/footnotes.xml><?xml version="1.0" encoding="utf-8"?>
-<w:footnotes xmlns:wpc="http://schemas.microsoft.com/office/word/2010/wordprocessingCanvas" xmlns:cx="http://schemas.microsoft.com/office/drawing/2014/chartex" xmlns:cx1="http://schemas.microsoft.com/office/drawing/2015/9/8/chartex" xmlns:mc="http://schemas.openxmlformats.org/markup-compatibility/2006" xmlns:o="urn:schemas-microsoft-com:office:office" xmlns:r="http://schemas.openxmlformats.org/officeDocument/2006/relationships" xmlns:m="http://schemas.openxmlformats.org/officeDocument/2006/math" xmlns:v="urn:schemas-microsoft-com:vml" xmlns:wp14="http://schemas.microsoft.com/office/word/2010/wordprocessingDrawing" xmlns:wp="http://schemas.openxmlformats.org/drawingml/2006/wordprocessingDrawing" xmlns:w10="urn:schemas-microsoft-com:office:word" xmlns:w="http://schemas.openxmlformats.org/wordprocessingml/2006/main" xmlns:w14="http://schemas.microsoft.com/office/word/2010/wordml" xmlns:w15="http://schemas.microsoft.com/office/word/2012/wordml" xmlns:w16se="http://schemas.microsoft.com/office/word/2015/wordml/symex" xmlns:wpg="http://schemas.microsoft.com/office/word/2010/wordprocessingGroup" xmlns:wpi="http://schemas.microsoft.com/office/word/2010/wordprocessingInk" xmlns:wne="http://schemas.microsoft.com/office/word/2006/wordml" xmlns:wps="http://schemas.microsoft.com/office/word/2010/wordprocessingShape" mc:Ignorable="w14 w15 w16se wp14">
+<w:footnotes xmlns:wpc="http://schemas.microsoft.com/office/word/2010/wordprocessingCanvas" xmlns:cx="http://schemas.microsoft.com/office/drawing/2014/chartex" xmlns:cx1="http://schemas.microsoft.com/office/drawing/2015/9/8/chartex" xmlns:cx2="http://schemas.microsoft.com/office/drawing/2015/10/21/chartex" xmlns:cx3="http://schemas.microsoft.com/office/drawing/2016/5/9/chartex" xmlns:cx4="http://schemas.microsoft.com/office/drawing/2016/5/10/chartex" xmlns:cx5="http://schemas.microsoft.com/office/drawing/2016/5/11/chartex" xmlns:mc="http://schemas.openxmlformats.org/markup-compatibility/2006" xmlns:o="urn:schemas-microsoft-com:office:office" xmlns:r="http://schemas.openxmlformats.org/officeDocument/2006/relationships" xmlns:m="http://schemas.openxmlformats.org/officeDocument/2006/math" xmlns:v="urn:schemas-microsoft-com:vml" xmlns:wp14="http://schemas.microsoft.com/office/word/2010/wordprocessingDrawing" xmlns:wp="http://schemas.openxmlformats.org/drawingml/2006/wordprocessingDrawing" xmlns:w10="urn:schemas-microsoft-com:office:word" xmlns:w="http://schemas.openxmlformats.org/wordprocessingml/2006/main" xmlns:w14="http://schemas.microsoft.com/office/word/2010/wordml" xmlns:w15="http://schemas.microsoft.com/office/word/2012/wordml" xmlns:w16se="http://schemas.microsoft.com/office/word/2015/wordml/symex" xmlns:wpg="http://schemas.microsoft.com/office/word/2010/wordprocessingGroup" xmlns:wpi="http://schemas.microsoft.com/office/word/2010/wordprocessingInk" xmlns:wne="http://schemas.microsoft.com/office/word/2006/wordml" xmlns:wps="http://schemas.microsoft.com/office/word/2010/wordprocessingShape" mc:Ignorable="w14 w15 w16se wp14">
   <w:footnote w:type="separator" w:id="-1">
     <w:p>
       <w:pPr>
@@ -1600,7 +1645,7 @@
 </file>
 
 <file path=word/header1.xml><?xml version="1.0" encoding="utf-8"?>
-<w:hdr xmlns:wpc="http://schemas.microsoft.com/office/word/2010/wordprocessingCanvas" xmlns:cx="http://schemas.microsoft.com/office/drawing/2014/chartex" xmlns:cx1="http://schemas.microsoft.com/office/drawing/2015/9/8/chartex" xmlns:mc="http://schemas.openxmlformats.org/markup-compatibility/2006" xmlns:o="urn:schemas-microsoft-com:office:office" xmlns:r="http://schemas.openxmlformats.org/officeDocument/2006/relationships" xmlns:m="http://schemas.openxmlformats.org/officeDocument/2006/math" xmlns:v="urn:schemas-microsoft-com:vml" xmlns:wp14="http://schemas.microsoft.com/office/word/2010/wordprocessingDrawing" xmlns:wp="http://schemas.openxmlformats.org/drawingml/2006/wordprocessingDrawing" xmlns:w10="urn:schemas-microsoft-com:office:word" xmlns:w="http://schemas.openxmlformats.org/wordprocessingml/2006/main" xmlns:w14="http://schemas.microsoft.com/office/word/2010/wordml" xmlns:w15="http://schemas.microsoft.com/office/word/2012/wordml" xmlns:w16se="http://schemas.microsoft.com/office/word/2015/wordml/symex" xmlns:wpg="http://schemas.microsoft.com/office/word/2010/wordprocessingGroup" xmlns:wpi="http://schemas.microsoft.com/office/word/2010/wordprocessingInk" xmlns:wne="http://schemas.microsoft.com/office/word/2006/wordml" xmlns:wps="http://schemas.microsoft.com/office/word/2010/wordprocessingShape" mc:Ignorable="w14 w15 w16se wp14">
+<w:hdr xmlns:wpc="http://schemas.microsoft.com/office/word/2010/wordprocessingCanvas" xmlns:cx="http://schemas.microsoft.com/office/drawing/2014/chartex" xmlns:cx1="http://schemas.microsoft.com/office/drawing/2015/9/8/chartex" xmlns:cx2="http://schemas.microsoft.com/office/drawing/2015/10/21/chartex" xmlns:cx3="http://schemas.microsoft.com/office/drawing/2016/5/9/chartex" xmlns:cx4="http://schemas.microsoft.com/office/drawing/2016/5/10/chartex" xmlns:cx5="http://schemas.microsoft.com/office/drawing/2016/5/11/chartex" xmlns:mc="http://schemas.openxmlformats.org/markup-compatibility/2006" xmlns:o="urn:schemas-microsoft-com:office:office" xmlns:r="http://schemas.openxmlformats.org/officeDocument/2006/relationships" xmlns:m="http://schemas.openxmlformats.org/officeDocument/2006/math" xmlns:v="urn:schemas-microsoft-com:vml" xmlns:wp14="http://schemas.microsoft.com/office/word/2010/wordprocessingDrawing" xmlns:wp="http://schemas.openxmlformats.org/drawingml/2006/wordprocessingDrawing" xmlns:w10="urn:schemas-microsoft-com:office:word" xmlns:w="http://schemas.openxmlformats.org/wordprocessingml/2006/main" xmlns:w14="http://schemas.microsoft.com/office/word/2010/wordml" xmlns:w15="http://schemas.microsoft.com/office/word/2012/wordml" xmlns:w16se="http://schemas.microsoft.com/office/word/2015/wordml/symex" xmlns:wpg="http://schemas.microsoft.com/office/word/2010/wordprocessingGroup" xmlns:wpi="http://schemas.microsoft.com/office/word/2010/wordprocessingInk" xmlns:wne="http://schemas.microsoft.com/office/word/2006/wordml" xmlns:wps="http://schemas.microsoft.com/office/word/2010/wordprocessingShape" mc:Ignorable="w14 w15 w16se wp14">
   <w:p>
     <w:pPr>
       <w:rPr>
@@ -1675,7 +1720,7 @@
 </file>
 
 <file path=word/header2.xml><?xml version="1.0" encoding="utf-8"?>
-<w:hdr xmlns:wpc="http://schemas.microsoft.com/office/word/2010/wordprocessingCanvas" xmlns:cx="http://schemas.microsoft.com/office/drawing/2014/chartex" xmlns:cx1="http://schemas.microsoft.com/office/drawing/2015/9/8/chartex" xmlns:mc="http://schemas.openxmlformats.org/markup-compatibility/2006" xmlns:o="urn:schemas-microsoft-com:office:office" xmlns:r="http://schemas.openxmlformats.org/officeDocument/2006/relationships" xmlns:m="http://schemas.openxmlformats.org/officeDocument/2006/math" xmlns:v="urn:schemas-microsoft-com:vml" xmlns:wp14="http://schemas.microsoft.com/office/word/2010/wordprocessingDrawing" xmlns:wp="http://schemas.openxmlformats.org/drawingml/2006/wordprocessingDrawing" xmlns:w10="urn:schemas-microsoft-com:office:word" xmlns:w="http://schemas.openxmlformats.org/wordprocessingml/2006/main" xmlns:w14="http://schemas.microsoft.com/office/word/2010/wordml" xmlns:w15="http://schemas.microsoft.com/office/word/2012/wordml" xmlns:w16se="http://schemas.microsoft.com/office/word/2015/wordml/symex" xmlns:wpg="http://schemas.microsoft.com/office/word/2010/wordprocessingGroup" xmlns:wpi="http://schemas.microsoft.com/office/word/2010/wordprocessingInk" xmlns:wne="http://schemas.microsoft.com/office/word/2006/wordml" xmlns:wps="http://schemas.microsoft.com/office/word/2010/wordprocessingShape" mc:Ignorable="w14 w15 w16se wp14">
+<w:hdr xmlns:wpc="http://schemas.microsoft.com/office/word/2010/wordprocessingCanvas" xmlns:cx="http://schemas.microsoft.com/office/drawing/2014/chartex" xmlns:cx1="http://schemas.microsoft.com/office/drawing/2015/9/8/chartex" xmlns:cx2="http://schemas.microsoft.com/office/drawing/2015/10/21/chartex" xmlns:cx3="http://schemas.microsoft.com/office/drawing/2016/5/9/chartex" xmlns:cx4="http://schemas.microsoft.com/office/drawing/2016/5/10/chartex" xmlns:cx5="http://schemas.microsoft.com/office/drawing/2016/5/11/chartex" xmlns:mc="http://schemas.openxmlformats.org/markup-compatibility/2006" xmlns:o="urn:schemas-microsoft-com:office:office" xmlns:r="http://schemas.openxmlformats.org/officeDocument/2006/relationships" xmlns:m="http://schemas.openxmlformats.org/officeDocument/2006/math" xmlns:v="urn:schemas-microsoft-com:vml" xmlns:wp14="http://schemas.microsoft.com/office/word/2010/wordprocessingDrawing" xmlns:wp="http://schemas.openxmlformats.org/drawingml/2006/wordprocessingDrawing" xmlns:w10="urn:schemas-microsoft-com:office:word" xmlns:w="http://schemas.openxmlformats.org/wordprocessingml/2006/main" xmlns:w14="http://schemas.microsoft.com/office/word/2010/wordml" xmlns:w15="http://schemas.microsoft.com/office/word/2012/wordml" xmlns:w16se="http://schemas.microsoft.com/office/word/2015/wordml/symex" xmlns:wpg="http://schemas.microsoft.com/office/word/2010/wordprocessingGroup" xmlns:wpi="http://schemas.microsoft.com/office/word/2010/wordprocessingInk" xmlns:wne="http://schemas.microsoft.com/office/word/2006/wordml" xmlns:wps="http://schemas.microsoft.com/office/word/2010/wordprocessingShape" mc:Ignorable="w14 w15 w16se wp14">
   <w:tbl>
     <w:tblPr>
       <w:tblW w:w="0" w:type="auto"/>
@@ -1808,7 +1853,7 @@
 </file>
 
 <file path=word/header3.xml><?xml version="1.0" encoding="utf-8"?>
-<w:hdr xmlns:wpc="http://schemas.microsoft.com/office/word/2010/wordprocessingCanvas" xmlns:cx="http://schemas.microsoft.com/office/drawing/2014/chartex" xmlns:cx1="http://schemas.microsoft.com/office/drawing/2015/9/8/chartex" xmlns:mc="http://schemas.openxmlformats.org/markup-compatibility/2006" xmlns:o="urn:schemas-microsoft-com:office:office" xmlns:r="http://schemas.openxmlformats.org/officeDocument/2006/relationships" xmlns:m="http://schemas.openxmlformats.org/officeDocument/2006/math" xmlns:v="urn:schemas-microsoft-com:vml" xmlns:wp14="http://schemas.microsoft.com/office/word/2010/wordprocessingDrawing" xmlns:wp="http://schemas.openxmlformats.org/drawingml/2006/wordprocessingDrawing" xmlns:w10="urn:schemas-microsoft-com:office:word" xmlns:w="http://schemas.openxmlformats.org/wordprocessingml/2006/main" xmlns:w14="http://schemas.microsoft.com/office/word/2010/wordml" xmlns:w15="http://schemas.microsoft.com/office/word/2012/wordml" xmlns:w16se="http://schemas.microsoft.com/office/word/2015/wordml/symex" xmlns:wpg="http://schemas.microsoft.com/office/word/2010/wordprocessingGroup" xmlns:wpi="http://schemas.microsoft.com/office/word/2010/wordprocessingInk" xmlns:wne="http://schemas.microsoft.com/office/word/2006/wordml" xmlns:wps="http://schemas.microsoft.com/office/word/2010/wordprocessingShape" mc:Ignorable="w14 w15 w16se wp14">
+<w:hdr xmlns:wpc="http://schemas.microsoft.com/office/word/2010/wordprocessingCanvas" xmlns:cx="http://schemas.microsoft.com/office/drawing/2014/chartex" xmlns:cx1="http://schemas.microsoft.com/office/drawing/2015/9/8/chartex" xmlns:cx2="http://schemas.microsoft.com/office/drawing/2015/10/21/chartex" xmlns:cx3="http://schemas.microsoft.com/office/drawing/2016/5/9/chartex" xmlns:cx4="http://schemas.microsoft.com/office/drawing/2016/5/10/chartex" xmlns:cx5="http://schemas.microsoft.com/office/drawing/2016/5/11/chartex" xmlns:mc="http://schemas.openxmlformats.org/markup-compatibility/2006" xmlns:o="urn:schemas-microsoft-com:office:office" xmlns:r="http://schemas.openxmlformats.org/officeDocument/2006/relationships" xmlns:m="http://schemas.openxmlformats.org/officeDocument/2006/math" xmlns:v="urn:schemas-microsoft-com:vml" xmlns:wp14="http://schemas.microsoft.com/office/word/2010/wordprocessingDrawing" xmlns:wp="http://schemas.openxmlformats.org/drawingml/2006/wordprocessingDrawing" xmlns:w10="urn:schemas-microsoft-com:office:word" xmlns:w="http://schemas.openxmlformats.org/wordprocessingml/2006/main" xmlns:w14="http://schemas.microsoft.com/office/word/2010/wordml" xmlns:w15="http://schemas.microsoft.com/office/word/2012/wordml" xmlns:w16se="http://schemas.microsoft.com/office/word/2015/wordml/symex" xmlns:wpg="http://schemas.microsoft.com/office/word/2010/wordprocessingGroup" xmlns:wpi="http://schemas.microsoft.com/office/word/2010/wordprocessingInk" xmlns:wne="http://schemas.microsoft.com/office/word/2006/wordml" xmlns:wps="http://schemas.microsoft.com/office/word/2010/wordprocessingShape" mc:Ignorable="w14 w15 w16se wp14">
   <w:p>
     <w:pPr>
       <w:pStyle w:val="Header"/>
@@ -1818,7 +1863,7 @@
 </file>
 
 <file path=word/numbering.xml><?xml version="1.0" encoding="utf-8"?>
-<w:numbering xmlns:wpc="http://schemas.microsoft.com/office/word/2010/wordprocessingCanvas" xmlns:cx="http://schemas.microsoft.com/office/drawing/2014/chartex" xmlns:cx1="http://schemas.microsoft.com/office/drawing/2015/9/8/chartex" xmlns:mc="http://schemas.openxmlformats.org/markup-compatibility/2006" xmlns:o="urn:schemas-microsoft-com:office:office" xmlns:r="http://schemas.openxmlformats.org/officeDocument/2006/relationships" xmlns:m="http://schemas.openxmlformats.org/officeDocument/2006/math" xmlns:v="urn:schemas-microsoft-com:vml" xmlns:wp14="http://schemas.microsoft.com/office/word/2010/wordprocessingDrawing" xmlns:wp="http://schemas.openxmlformats.org/drawingml/2006/wordprocessingDrawing" xmlns:w10="urn:schemas-microsoft-com:office:word" xmlns:w="http://schemas.openxmlformats.org/wordprocessingml/2006/main" xmlns:w14="http://schemas.microsoft.com/office/word/2010/wordml" xmlns:w15="http://schemas.microsoft.com/office/word/2012/wordml" xmlns:w16se="http://schemas.microsoft.com/office/word/2015/wordml/symex" xmlns:wpg="http://schemas.microsoft.com/office/word/2010/wordprocessingGroup" xmlns:wpi="http://schemas.microsoft.com/office/word/2010/wordprocessingInk" xmlns:wne="http://schemas.microsoft.com/office/word/2006/wordml" xmlns:wps="http://schemas.microsoft.com/office/word/2010/wordprocessingShape" mc:Ignorable="w14 w15 w16se wp14">
+<w:numbering xmlns:wpc="http://schemas.microsoft.com/office/word/2010/wordprocessingCanvas" xmlns:cx="http://schemas.microsoft.com/office/drawing/2014/chartex" xmlns:cx1="http://schemas.microsoft.com/office/drawing/2015/9/8/chartex" xmlns:cx2="http://schemas.microsoft.com/office/drawing/2015/10/21/chartex" xmlns:cx3="http://schemas.microsoft.com/office/drawing/2016/5/9/chartex" xmlns:cx4="http://schemas.microsoft.com/office/drawing/2016/5/10/chartex" xmlns:cx5="http://schemas.microsoft.com/office/drawing/2016/5/11/chartex" xmlns:mc="http://schemas.openxmlformats.org/markup-compatibility/2006" xmlns:o="urn:schemas-microsoft-com:office:office" xmlns:r="http://schemas.openxmlformats.org/officeDocument/2006/relationships" xmlns:m="http://schemas.openxmlformats.org/officeDocument/2006/math" xmlns:v="urn:schemas-microsoft-com:vml" xmlns:wp14="http://schemas.microsoft.com/office/word/2010/wordprocessingDrawing" xmlns:wp="http://schemas.openxmlformats.org/drawingml/2006/wordprocessingDrawing" xmlns:w10="urn:schemas-microsoft-com:office:word" xmlns:w="http://schemas.openxmlformats.org/wordprocessingml/2006/main" xmlns:w14="http://schemas.microsoft.com/office/word/2010/wordml" xmlns:w15="http://schemas.microsoft.com/office/word/2012/wordml" xmlns:w16se="http://schemas.microsoft.com/office/word/2015/wordml/symex" xmlns:wpg="http://schemas.microsoft.com/office/word/2010/wordprocessingGroup" xmlns:wpi="http://schemas.microsoft.com/office/word/2010/wordprocessingInk" xmlns:wne="http://schemas.microsoft.com/office/word/2006/wordml" xmlns:wps="http://schemas.microsoft.com/office/word/2010/wordprocessingShape" mc:Ignorable="w14 w15 w16se wp14">
   <w:abstractNum w:abstractNumId="0" w15:restartNumberingAfterBreak="0">
     <w:nsid w:val="FFFFFFFB"/>
     <w:multiLevelType w:val="multilevel"/>
@@ -1826,7 +1871,7 @@
     <w:lvl w:ilvl="0">
       <w:start w:val="1"/>
       <w:numFmt w:val="decimal"/>
-      <w:pStyle w:val="Heading1"/>
+      <w:pStyle w:val="Judul1"/>
       <w:lvlText w:val="%1."/>
       <w:legacy w:legacy="1" w:legacySpace="144" w:legacyIndent="0"/>
       <w:lvlJc w:val="left"/>
@@ -1834,7 +1879,7 @@
     <w:lvl w:ilvl="1">
       <w:start w:val="1"/>
       <w:numFmt w:val="decimal"/>
-      <w:pStyle w:val="Heading2"/>
+      <w:pStyle w:val="Judul2"/>
       <w:lvlText w:val="%1.%2"/>
       <w:legacy w:legacy="1" w:legacySpace="144" w:legacyIndent="0"/>
       <w:lvlJc w:val="left"/>
@@ -1842,7 +1887,7 @@
     <w:lvl w:ilvl="2">
       <w:start w:val="1"/>
       <w:numFmt w:val="decimal"/>
-      <w:pStyle w:val="Heading3"/>
+      <w:pStyle w:val="Judul3"/>
       <w:lvlText w:val="%1.%2.%3"/>
       <w:legacy w:legacy="1" w:legacySpace="144" w:legacyIndent="0"/>
       <w:lvlJc w:val="left"/>
@@ -1850,7 +1895,7 @@
     <w:lvl w:ilvl="3">
       <w:start w:val="1"/>
       <w:numFmt w:val="decimal"/>
-      <w:pStyle w:val="Heading4"/>
+      <w:pStyle w:val="Judul4"/>
       <w:lvlText w:val="%1.%2.%3.%4"/>
       <w:legacy w:legacy="1" w:legacySpace="144" w:legacyIndent="0"/>
       <w:lvlJc w:val="left"/>
@@ -1858,7 +1903,7 @@
     <w:lvl w:ilvl="4">
       <w:start w:val="1"/>
       <w:numFmt w:val="decimal"/>
-      <w:pStyle w:val="Heading5"/>
+      <w:pStyle w:val="Judul5"/>
       <w:lvlText w:val="%1.%2.%3.%4.%5"/>
       <w:legacy w:legacy="1" w:legacySpace="144" w:legacyIndent="0"/>
       <w:lvlJc w:val="left"/>
@@ -1866,7 +1911,7 @@
     <w:lvl w:ilvl="5">
       <w:start w:val="1"/>
       <w:numFmt w:val="decimal"/>
-      <w:pStyle w:val="Heading6"/>
+      <w:pStyle w:val="Judul6"/>
       <w:lvlText w:val="%1.%2.%3.%4.%5.%6"/>
       <w:legacy w:legacy="1" w:legacySpace="144" w:legacyIndent="0"/>
       <w:lvlJc w:val="left"/>
@@ -1874,7 +1919,7 @@
     <w:lvl w:ilvl="6">
       <w:start w:val="1"/>
       <w:numFmt w:val="decimal"/>
-      <w:pStyle w:val="Heading7"/>
+      <w:pStyle w:val="Judul7"/>
       <w:lvlText w:val="%1.%2.%3.%4.%5.%6.%7"/>
       <w:legacy w:legacy="1" w:legacySpace="144" w:legacyIndent="0"/>
       <w:lvlJc w:val="left"/>
@@ -1882,7 +1927,7 @@
     <w:lvl w:ilvl="7">
       <w:start w:val="1"/>
       <w:numFmt w:val="decimal"/>
-      <w:pStyle w:val="Heading8"/>
+      <w:pStyle w:val="Judul8"/>
       <w:lvlText w:val="%1.%2.%3.%4.%5.%6.%7.%8"/>
       <w:legacy w:legacy="1" w:legacySpace="144" w:legacyIndent="0"/>
       <w:lvlJc w:val="left"/>
@@ -1890,7 +1935,7 @@
     <w:lvl w:ilvl="8">
       <w:start w:val="1"/>
       <w:numFmt w:val="decimal"/>
-      <w:pStyle w:val="Heading9"/>
+      <w:pStyle w:val="Judul9"/>
       <w:lvlText w:val="%1.%2.%3.%4.%5.%6.%7.%8.%9"/>
       <w:legacy w:legacy="1" w:legacySpace="144" w:legacyIndent="0"/>
       <w:lvlJc w:val="left"/>
@@ -2489,7 +2534,7 @@
     </w:rPrDefault>
     <w:pPrDefault/>
   </w:docDefaults>
-  <w:latentStyles w:defLockedState="0" w:defUIPriority="99" w:defSemiHidden="0" w:defUnhideWhenUsed="0" w:defQFormat="0" w:count="371">
+  <w:latentStyles w:defLockedState="0" w:defUIPriority="99" w:defSemiHidden="0" w:defUnhideWhenUsed="0" w:defQFormat="0" w:count="374">
     <w:lsdException w:name="Normal" w:uiPriority="0" w:qFormat="1"/>
     <w:lsdException w:name="heading 1" w:uiPriority="9" w:qFormat="1"/>
     <w:lsdException w:name="heading 2" w:uiPriority="9" w:qFormat="1"/>
@@ -2595,7 +2640,6 @@
     <w:lsdException w:name="HTML Sample" w:semiHidden="1" w:unhideWhenUsed="1"/>
     <w:lsdException w:name="HTML Typewriter" w:semiHidden="1" w:unhideWhenUsed="1"/>
     <w:lsdException w:name="HTML Variable" w:semiHidden="1" w:unhideWhenUsed="1"/>
-    <w:lsdException w:name="Normal Table" w:semiHidden="1" w:unhideWhenUsed="1"/>
     <w:lsdException w:name="annotation subject" w:semiHidden="1" w:unhideWhenUsed="1"/>
     <w:lsdException w:name="No List" w:semiHidden="1" w:unhideWhenUsed="1"/>
     <w:lsdException w:name="Outline List 1" w:semiHidden="1" w:unhideWhenUsed="1"/>
@@ -2640,7 +2684,6 @@
     <w:lsdException w:name="Table Professional" w:semiHidden="1" w:unhideWhenUsed="1"/>
     <w:lsdException w:name="Table Subtle 1" w:semiHidden="1" w:unhideWhenUsed="1"/>
     <w:lsdException w:name="Table Subtle 2" w:semiHidden="1" w:unhideWhenUsed="1"/>
-    <w:lsdException w:name="Table Web 1" w:semiHidden="1" w:unhideWhenUsed="1"/>
     <w:lsdException w:name="Table Web 2" w:semiHidden="1" w:unhideWhenUsed="1"/>
     <w:lsdException w:name="Table Web 3" w:semiHidden="1" w:unhideWhenUsed="1"/>
     <w:lsdException w:name="Balloon Text" w:semiHidden="1" w:unhideWhenUsed="1"/>
@@ -2861,6 +2904,9 @@
     <w:lsdException w:name="List Table 5 Dark Accent 6" w:uiPriority="50"/>
     <w:lsdException w:name="List Table 6 Colorful Accent 6" w:uiPriority="51"/>
     <w:lsdException w:name="List Table 7 Colorful Accent 6" w:uiPriority="52"/>
+    <w:lsdException w:name="Mention" w:semiHidden="1" w:unhideWhenUsed="1"/>
+    <w:lsdException w:name="Smart Hyperlink" w:semiHidden="1" w:unhideWhenUsed="1"/>
+    <w:lsdException w:name="Hashtag" w:semiHidden="1" w:unhideWhenUsed="1"/>
   </w:latentStyles>
   <w:style w:type="paragraph" w:default="1" w:styleId="Normal">
     <w:name w:val="Normal"/>
@@ -2870,7 +2916,7 @@
       <w:spacing w:line="240" w:lineRule="atLeast"/>
     </w:pPr>
   </w:style>
-  <w:style w:type="paragraph" w:styleId="Heading1">
+  <w:style w:type="paragraph" w:styleId="Judul1">
     <w:name w:val="heading 1"/>
     <w:basedOn w:val="Normal"/>
     <w:next w:val="Normal"/>
@@ -2890,9 +2936,9 @@
       <w:sz w:val="24"/>
     </w:rPr>
   </w:style>
-  <w:style w:type="paragraph" w:styleId="Heading2">
+  <w:style w:type="paragraph" w:styleId="Judul2">
     <w:name w:val="heading 2"/>
-    <w:basedOn w:val="Heading1"/>
+    <w:basedOn w:val="Judul1"/>
     <w:next w:val="Normal"/>
     <w:qFormat/>
     <w:pPr>
@@ -2905,9 +2951,9 @@
       <w:sz w:val="20"/>
     </w:rPr>
   </w:style>
-  <w:style w:type="paragraph" w:styleId="Heading3">
+  <w:style w:type="paragraph" w:styleId="Judul3">
     <w:name w:val="heading 3"/>
-    <w:basedOn w:val="Heading1"/>
+    <w:basedOn w:val="Judul1"/>
     <w:next w:val="Normal"/>
     <w:qFormat/>
     <w:pPr>
@@ -2922,9 +2968,9 @@
       <w:sz w:val="20"/>
     </w:rPr>
   </w:style>
-  <w:style w:type="paragraph" w:styleId="Heading4">
+  <w:style w:type="paragraph" w:styleId="Judul4">
     <w:name w:val="heading 4"/>
-    <w:basedOn w:val="Heading1"/>
+    <w:basedOn w:val="Judul1"/>
     <w:next w:val="Normal"/>
     <w:qFormat/>
     <w:pPr>
@@ -2938,7 +2984,7 @@
       <w:sz w:val="20"/>
     </w:rPr>
   </w:style>
-  <w:style w:type="paragraph" w:styleId="Heading5">
+  <w:style w:type="paragraph" w:styleId="Judul5">
     <w:name w:val="heading 5"/>
     <w:basedOn w:val="Normal"/>
     <w:next w:val="Normal"/>
@@ -2956,7 +3002,7 @@
       <w:sz w:val="22"/>
     </w:rPr>
   </w:style>
-  <w:style w:type="paragraph" w:styleId="Heading6">
+  <w:style w:type="paragraph" w:styleId="Judul6">
     <w:name w:val="heading 6"/>
     <w:basedOn w:val="Normal"/>
     <w:next w:val="Normal"/>
@@ -2975,7 +3021,7 @@
       <w:sz w:val="22"/>
     </w:rPr>
   </w:style>
-  <w:style w:type="paragraph" w:styleId="Heading7">
+  <w:style w:type="paragraph" w:styleId="Judul7">
     <w:name w:val="heading 7"/>
     <w:basedOn w:val="Normal"/>
     <w:next w:val="Normal"/>
@@ -2990,7 +3036,7 @@
       <w:outlineLvl w:val="6"/>
     </w:pPr>
   </w:style>
-  <w:style w:type="paragraph" w:styleId="Heading8">
+  <w:style w:type="paragraph" w:styleId="Judul8">
     <w:name w:val="heading 8"/>
     <w:basedOn w:val="Normal"/>
     <w:next w:val="Normal"/>
@@ -3008,7 +3054,7 @@
       <w:i/>
     </w:rPr>
   </w:style>
-  <w:style w:type="paragraph" w:styleId="Heading9">
+  <w:style w:type="paragraph" w:styleId="Judul9">
     <w:name w:val="heading 9"/>
     <w:basedOn w:val="Normal"/>
     <w:next w:val="Normal"/>
@@ -3028,13 +3074,13 @@
       <w:sz w:val="18"/>
     </w:rPr>
   </w:style>
-  <w:style w:type="character" w:default="1" w:styleId="DefaultParagraphFont">
+  <w:style w:type="character" w:default="1" w:styleId="FontParagrafDefault">
     <w:name w:val="Default Paragraph Font"/>
     <w:uiPriority w:val="1"/>
     <w:semiHidden/>
     <w:unhideWhenUsed/>
   </w:style>
-  <w:style w:type="table" w:default="1" w:styleId="TableNormal">
+  <w:style w:type="table" w:default="1" w:styleId="TabelNormal">
     <w:name w:val="Normal Table"/>
     <w:uiPriority w:val="99"/>
     <w:semiHidden/>
@@ -3049,7 +3095,7 @@
       </w:tblCellMar>
     </w:tblPr>
   </w:style>
-  <w:style w:type="numbering" w:default="1" w:styleId="NoList">
+  <w:style w:type="numbering" w:default="1" w:styleId="TidakAdaDaftar">
     <w:name w:val="No List"/>
     <w:uiPriority w:val="99"/>
     <w:semiHidden/>
@@ -3068,7 +3114,7 @@
       <w:lang w:val="en-AU"/>
     </w:rPr>
   </w:style>
-  <w:style w:type="paragraph" w:styleId="Title">
+  <w:style w:type="paragraph" w:styleId="Judul">
     <w:name w:val="Title"/>
     <w:basedOn w:val="Normal"/>
     <w:next w:val="Normal"/>
@@ -3083,7 +3129,7 @@
       <w:sz w:val="36"/>
     </w:rPr>
   </w:style>
-  <w:style w:type="paragraph" w:styleId="Subtitle">
+  <w:style w:type="paragraph" w:styleId="Subjudul">
     <w:name w:val="Subtitle"/>
     <w:basedOn w:val="Normal"/>
     <w:qFormat/>
@@ -3098,7 +3144,7 @@
       <w:lang w:val="en-AU"/>
     </w:rPr>
   </w:style>
-  <w:style w:type="paragraph" w:styleId="NormalIndent">
+  <w:style w:type="paragraph" w:styleId="IndenNormal">
     <w:name w:val="Normal Indent"/>
     <w:basedOn w:val="Normal"/>
     <w:semiHidden/>
@@ -3166,23 +3212,24 @@
       </w:tabs>
     </w:pPr>
   </w:style>
-  <w:style w:type="character" w:styleId="PageNumber">
+  <w:style w:type="character" w:styleId="NomorHalaman">
     <w:name w:val="page number"/>
-    <w:basedOn w:val="DefaultParagraphFont"/>
+    <w:basedOn w:val="FontParagrafDefault"/>
     <w:semiHidden/>
   </w:style>
   <w:style w:type="paragraph" w:customStyle="1" w:styleId="InfoBlue">
     <w:name w:val="InfoBlue"/>
     <w:basedOn w:val="Normal"/>
-    <w:next w:val="BodyText"/>
+    <w:next w:val="TeksIsi"/>
     <w:autoRedefine/>
+    <w:rsid w:val="00BD24D7"/>
     <w:pPr>
       <w:spacing w:after="120"/>
       <w:ind w:left="720"/>
     </w:pPr>
     <w:rPr>
-      <w:i/>
       <w:color w:val="0000FF"/>
+      <w:lang w:val="id-ID"/>
     </w:rPr>
   </w:style>
   <w:style w:type="paragraph" w:customStyle="1" w:styleId="Bullet1">
@@ -3200,7 +3247,7 @@
       <w:spacing w:after="120"/>
     </w:pPr>
   </w:style>
-  <w:style w:type="paragraph" w:styleId="BodyText">
+  <w:style w:type="paragraph" w:styleId="TeksIsi">
     <w:name w:val="Body Text"/>
     <w:basedOn w:val="Normal"/>
     <w:semiHidden/>
@@ -3220,7 +3267,7 @@
       <w:color w:val="000080"/>
     </w:rPr>
   </w:style>
-  <w:style w:type="paragraph" w:styleId="DocumentMap">
+  <w:style w:type="paragraph" w:styleId="PetaDokumen">
     <w:name w:val="Document Map"/>
     <w:basedOn w:val="Normal"/>
     <w:semiHidden/>
@@ -3231,16 +3278,16 @@
       <w:rFonts w:ascii="Tahoma" w:hAnsi="Tahoma"/>
     </w:rPr>
   </w:style>
-  <w:style w:type="character" w:styleId="FootnoteReference">
+  <w:style w:type="character" w:styleId="ReferensiCatatanKaki">
     <w:name w:val="footnote reference"/>
-    <w:basedOn w:val="DefaultParagraphFont"/>
+    <w:basedOn w:val="FontParagrafDefault"/>
     <w:semiHidden/>
     <w:rPr>
       <w:sz w:val="20"/>
       <w:vertAlign w:val="superscript"/>
     </w:rPr>
   </w:style>
-  <w:style w:type="paragraph" w:styleId="FootnoteText">
+  <w:style w:type="paragraph" w:styleId="TeksCatatanKaki">
     <w:name w:val="footnote text"/>
     <w:basedOn w:val="Normal"/>
     <w:semiHidden/>
@@ -3358,7 +3405,7 @@
       <w:ind w:left="1600"/>
     </w:pPr>
   </w:style>
-  <w:style w:type="paragraph" w:styleId="BodyText2">
+  <w:style w:type="paragraph" w:styleId="TeksIsi2">
     <w:name w:val="Body Text 2"/>
     <w:basedOn w:val="Normal"/>
     <w:semiHidden/>
@@ -3367,7 +3414,7 @@
       <w:color w:val="0000FF"/>
     </w:rPr>
   </w:style>
-  <w:style w:type="paragraph" w:styleId="BodyTextIndent">
+  <w:style w:type="paragraph" w:styleId="IndenTeksIsi">
     <w:name w:val="Body Text Indent"/>
     <w:basedOn w:val="Normal"/>
     <w:semiHidden/>
@@ -3413,7 +3460,7 @@
   </w:style>
   <w:style w:type="character" w:styleId="Hyperlink">
     <w:name w:val="Hyperlink"/>
-    <w:basedOn w:val="DefaultParagraphFont"/>
+    <w:basedOn w:val="FontParagrafDefault"/>
     <w:semiHidden/>
     <w:rPr>
       <w:color w:val="0000FF"/>

</xml_diff>